<commit_message>
Updated manual and quick start slightly for 0.15
</commit_message>
<xml_diff>
--- a/docs/Manual.docx
+++ b/docs/Manual.docx
@@ -1,6 +1,6 @@
 
 <file path=word/document.xml><?xml version="1.0" encoding="utf-8"?>
-<w:document xmlns:wpc="http://schemas.microsoft.com/office/word/2010/wordprocessingCanvas" xmlns:mc="http://schemas.openxmlformats.org/markup-compatibility/2006" xmlns:o="urn:schemas-microsoft-com:office:office" xmlns:r="http://schemas.openxmlformats.org/officeDocument/2006/relationships" xmlns:m="http://schemas.openxmlformats.org/officeDocument/2006/math" xmlns:v="urn:schemas-microsoft-com:vml" xmlns:wp14="http://schemas.microsoft.com/office/word/2010/wordprocessingDrawing" xmlns:wp="http://schemas.openxmlformats.org/drawingml/2006/wordprocessingDrawing" xmlns:w10="urn:schemas-microsoft-com:office:word" xmlns:w="http://schemas.openxmlformats.org/wordprocessingml/2006/main" xmlns:w14="http://schemas.microsoft.com/office/word/2010/wordml" xmlns:wpg="http://schemas.microsoft.com/office/word/2010/wordprocessingGroup" xmlns:wpi="http://schemas.microsoft.com/office/word/2010/wordprocessingInk" xmlns:wne="http://schemas.microsoft.com/office/word/2006/wordml" xmlns:wps="http://schemas.microsoft.com/office/word/2010/wordprocessingShape" mc:Ignorable="w14 wp14">
+<w:document xmlns:wpc="http://schemas.microsoft.com/office/word/2010/wordprocessingCanvas" xmlns:mo="http://schemas.microsoft.com/office/mac/office/2008/main" xmlns:mc="http://schemas.openxmlformats.org/markup-compatibility/2006" xmlns:mv="urn:schemas-microsoft-com:mac:vml" xmlns:o="urn:schemas-microsoft-com:office:office" xmlns:r="http://schemas.openxmlformats.org/officeDocument/2006/relationships" xmlns:m="http://schemas.openxmlformats.org/officeDocument/2006/math" xmlns:v="urn:schemas-microsoft-com:vml" xmlns:wp14="http://schemas.microsoft.com/office/word/2010/wordprocessingDrawing" xmlns:wp="http://schemas.openxmlformats.org/drawingml/2006/wordprocessingDrawing" xmlns:w10="urn:schemas-microsoft-com:office:word" xmlns:w="http://schemas.openxmlformats.org/wordprocessingml/2006/main" xmlns:w14="http://schemas.microsoft.com/office/word/2010/wordml" xmlns:wpg="http://schemas.microsoft.com/office/word/2010/wordprocessingGroup" xmlns:wpi="http://schemas.microsoft.com/office/word/2010/wordprocessingInk" xmlns:wne="http://schemas.microsoft.com/office/word/2006/wordml" xmlns:wps="http://schemas.microsoft.com/office/word/2010/wordprocessingShape" mc:Ignorable="w14 wp14">
   <w:body>
     <w:p>
       <w:pPr>
@@ -28,7 +28,10 @@
         <w:br/>
       </w:r>
       <w:r>
-        <w:t>February 2012</w:t>
+        <w:t>October</w:t>
+      </w:r>
+      <w:r>
+        <w:t xml:space="preserve"> 2012</w:t>
       </w:r>
     </w:p>
     <w:p>
@@ -72,7 +75,12 @@
         <w:t>aligner</w:t>
       </w:r>
       <w:r>
-        <w:t>.  Its task is to take reads generated by a shotgun sequencer and a reference genome and determine where the reads best match against the genome.</w:t>
+        <w:t>.  Its task is to t</w:t>
+      </w:r>
+      <w:bookmarkStart w:id="0" w:name="_GoBack"/>
+      <w:bookmarkEnd w:id="0"/>
+      <w:r>
+        <w:t>ake reads generated by a shotgun sequencer and a reference genome and determine where the reads best match against the genome.</w:t>
       </w:r>
       <w:r>
         <w:t xml:space="preserve">  SNAP works by building an index of the reference genome, and then using that index in the sequencing process.  Typically, you’ll build the index once and then read it in each time you want to align a set of reads</w:t>
@@ -814,188 +822,698 @@
         <w:pStyle w:val="Heading2"/>
       </w:pPr>
       <w:r>
-        <w:t xml:space="preserve">2.2 </w:t>
-      </w:r>
-      <w:r>
-        <w:t>Table Size Bias</w:t>
-      </w:r>
-    </w:p>
-    <w:p>
-      <w:r>
-        <w:t>A hash table needs to contain a key and a value in its entries.  For SNAP, the key is the seed.  Since there are four bases in DNA, representing a single base takes two bits.  So, representing a seed takes two times the seed length bits.  In order to save space, SNAP only stores the last 16 bases (= 32 bits) of the seed in the hash table.  It deals with seeds longer than 16 bases by having multiple hash tables, one for each possible prefix of bases.  So, if you build an index for length 17 seeds, internally SNAP builds four hash tables: one for seeds starting with A, and also ones for T, C, and G.  For length 17 seeds, it builds 16 tables, one for AA, AC, AG, AT, TA, etc.</w:t>
-      </w:r>
-    </w:p>
-    <w:p>
-      <w:r>
-        <w:t xml:space="preserve">The hash table design that SNAP uses is very efficient, both in space and access time.  As a consequence (and unlike most modern hash tables) it needs to know </w:t>
-      </w:r>
-      <w:r>
-        <w:t>the table’s</w:t>
-      </w:r>
-      <w:r>
-        <w:t xml:space="preserve"> size when it’s first created.  Because not all sequences of bases occur equally frequently in the genome, the hash tables need to differ in size depending on the relative frequency of the seed prefix they represent.  In the case of the </w:t>
-      </w:r>
-      <w:r>
-        <w:rPr>
-          <w:rStyle w:val="Emphasis"/>
-        </w:rPr>
-        <w:t>hg19</w:t>
-      </w:r>
-      <w:r>
-        <w:t xml:space="preserve"> reference genome, the amount of bias needed is built directly into SNAP.  For other reference genomes (or eve</w:t>
-      </w:r>
-      <w:r>
-        <w:t xml:space="preserve">n for individual chromosomes within </w:t>
-      </w:r>
-      <w:r>
-        <w:rPr>
-          <w:rStyle w:val="Emphasis"/>
-        </w:rPr>
-        <w:t>hg19</w:t>
-      </w:r>
-      <w:r>
-        <w:t xml:space="preserve">) the built-in tables </w:t>
+        <w:t>2.</w:t>
+      </w:r>
+      <w:r>
+        <w:t>2</w:t>
+      </w:r>
+      <w:r>
+        <w:t xml:space="preserve"> </w:t>
+      </w:r>
+      <w:r>
+        <w:t>Other Index Parameters</w:t>
+      </w:r>
+    </w:p>
+    <w:p>
+      <w:r>
+        <w:t xml:space="preserve">If you are indexing the human genome, you can save some time in the indexing process by passing </w:t>
+      </w:r>
+      <w:r>
+        <w:rPr>
+          <w:rFonts w:ascii="Consolas" w:hAnsi="Consolas"/>
+          <w:sz w:val="20"/>
+          <w:szCs w:val="20"/>
+        </w:rPr>
+        <w:t>-hg19</w:t>
+      </w:r>
+      <w:r>
+        <w:t xml:space="preserve"> to </w:t>
+      </w:r>
+      <w:r>
+        <w:rPr>
+          <w:rFonts w:ascii="Consolas" w:hAnsi="Consolas"/>
+          <w:sz w:val="20"/>
+          <w:szCs w:val="20"/>
+        </w:rPr>
+        <w:t>snap index</w:t>
+      </w:r>
+      <w:r>
+        <w:t xml:space="preserve">. This will make SNAP use </w:t>
+      </w:r>
+      <w:proofErr w:type="spellStart"/>
+      <w:r>
+        <w:t>precomputed</w:t>
+      </w:r>
+      <w:proofErr w:type="spellEnd"/>
+      <w:r>
+        <w:t xml:space="preserve"> constants for the sizes of the hash tables instead of attempting to estimate them from the genome.</w:t>
+      </w:r>
+    </w:p>
+    <w:p>
+      <w:r>
+        <w:t>The only parameter necessary for building the index is the hash table slack.  In almost all cases, you will not need to change this from its default value</w:t>
+      </w:r>
+      <w:r>
+        <w:t>, so you can skip tuning this.</w:t>
+      </w:r>
+      <w:r>
+        <w:t xml:space="preserve">  Slack represents entries in the table that remain empty after the full index is loaded.  Increasing slack increases the size of the table, and so the memory footprint of SNAP.  To a point, increasing slack can improve performance a small amount, but this quickly reaches diminishing returns, and actually has a small negative effect after a while (which is due to memory cache issues).</w:t>
+      </w:r>
+      <w:r>
+        <w:t xml:space="preserve"> </w:t>
+      </w:r>
+      <w:r>
+        <w:t>SNAP’s default slack parameter is 0.3, giving .3 of an empty entry for every used one (or equivalently about a 77% table loading).  If you’re very short on memory you might reduce the slack value.  There’s probably little reason to increase it.</w:t>
+      </w:r>
+    </w:p>
+    <w:p>
+      <w:pPr>
+        <w:pStyle w:val="Heading1"/>
+      </w:pPr>
+      <w:r>
+        <w:t xml:space="preserve">3 </w:t>
+      </w:r>
+      <w:r>
+        <w:t>Aligning Reads</w:t>
+      </w:r>
+    </w:p>
+    <w:p>
+      <w:r>
+        <w:t xml:space="preserve">Once you have built an index, you will want to use SNAP to align reads.  Doing this is fairly simple: SNAP consumes FASTQ files and produces its results in a set of SAM files (one for each </w:t>
+      </w:r>
+      <w:r>
+        <w:t>processor used by SNAP).  In its simplest version,</w:t>
+      </w:r>
+      <w:r>
+        <w:t xml:space="preserve"> for single-end (unpaired) alignment,</w:t>
+      </w:r>
+      <w:r>
+        <w:t xml:space="preserve"> you run </w:t>
+      </w:r>
+      <w:r>
+        <w:rPr>
+          <w:rStyle w:val="Emphasis"/>
+        </w:rPr>
+        <w:t>snap single</w:t>
+      </w:r>
+      <w:r>
+        <w:t xml:space="preserve"> with the name of </w:t>
+      </w:r>
+      <w:r>
+        <w:t>the</w:t>
+      </w:r>
+      <w:r>
+        <w:t xml:space="preserve"> index directory </w:t>
+      </w:r>
+      <w:r>
+        <w:t xml:space="preserve">you’ve built and the input FASTQ file, and specify the output SAM file with </w:t>
+      </w:r>
+      <w:r>
+        <w:rPr>
+          <w:rStyle w:val="Emphasis"/>
+        </w:rPr>
+        <w:t>-o</w:t>
+      </w:r>
+      <w:r>
+        <w:t xml:space="preserve">.  </w:t>
+      </w:r>
+      <w:r>
+        <w:t>SNAP</w:t>
+      </w:r>
+      <w:r>
+        <w:t xml:space="preserve"> will load the index and then run alignment and put the result in a set of SAM files, one for each processor.</w:t>
+      </w:r>
+      <w:r>
+        <w:t xml:space="preserve"> For paired-end alignment, there’s a similar command, </w:t>
+      </w:r>
+      <w:r>
+        <w:rPr>
+          <w:rStyle w:val="Emphasis"/>
+        </w:rPr>
+        <w:t>snap paired</w:t>
+      </w:r>
+      <w:r>
+        <w:t>, that takes two FASTQ files.</w:t>
+      </w:r>
+    </w:p>
+    <w:p>
+      <w:r>
+        <w:t>SNAP runs on only one processor core</w:t>
+      </w:r>
+      <w:r>
+        <w:t xml:space="preserve"> </w:t>
+      </w:r>
+      <w:r>
+        <w:t>by default.  While this is friendly for other users of a shared machine, it’s bad for performance.  See section 3.2 for instructions on how to run on more cores.</w:t>
+      </w:r>
+    </w:p>
+    <w:p>
+      <w:pPr>
+        <w:pStyle w:val="Heading2"/>
+      </w:pPr>
+      <w:r>
+        <w:t>3.1 Alignment Parameters</w:t>
+      </w:r>
+    </w:p>
+    <w:p>
+      <w:r>
+        <w:t xml:space="preserve">SNAP has a set of parameters that control its alignment process that may be specified on the command line. </w:t>
+      </w:r>
+      <w:r>
+        <w:t xml:space="preserve"> These control how the alignment works al</w:t>
+      </w:r>
+      <w:r>
+        <w:t xml:space="preserve">ong with </w:t>
+      </w:r>
+      <w:r>
+        <w:t>the seed size chosen</w:t>
+      </w:r>
+      <w:r>
+        <w:t xml:space="preserve"> at index build time.</w:t>
+      </w:r>
+    </w:p>
+    <w:p>
+      <w:r>
+        <w:t xml:space="preserve">The most important by far of the parameters is </w:t>
+      </w:r>
+      <w:r>
+        <w:t>MaxHits</w:t>
+      </w:r>
+      <w:r>
+        <w:t xml:space="preserve">, both in terms of effect on the quality of the result and also on the performance.  You’ll probably need to adjust </w:t>
+      </w:r>
+      <w:proofErr w:type="spellStart"/>
+      <w:r>
+        <w:t>MaxDist</w:t>
+      </w:r>
+      <w:proofErr w:type="spellEnd"/>
+      <w:r>
+        <w:t xml:space="preserve"> and </w:t>
+      </w:r>
+      <w:r>
+        <w:t>MaxSeeds</w:t>
+      </w:r>
+      <w:r>
+        <w:t xml:space="preserve"> if you use reads </w:t>
+      </w:r>
+      <w:r>
+        <w:lastRenderedPageBreak/>
+        <w:t>much longer than 125-150 bases.</w:t>
+      </w:r>
+      <w:r>
+        <w:t xml:space="preserve"> The default parameters are chosen for 100 </w:t>
+      </w:r>
+      <w:proofErr w:type="spellStart"/>
+      <w:r>
+        <w:t>bp</w:t>
+      </w:r>
+      <w:proofErr w:type="spellEnd"/>
+      <w:r>
+        <w:t xml:space="preserve"> reads assuming a 2% sequencing error rate.</w:t>
+      </w:r>
+    </w:p>
+    <w:p>
+      <w:pPr>
+        <w:pStyle w:val="Heading3"/>
+      </w:pPr>
+      <w:r>
+        <w:t xml:space="preserve">3.1.1 </w:t>
+      </w:r>
+      <w:r>
+        <w:t>ConfDiff</w:t>
+      </w:r>
+    </w:p>
+    <w:p>
+      <w:r>
+        <w:t xml:space="preserve">SNAP works by finding candidate locations in the genome for each read, computing the distance between the read and the candidate location, and then picking the best location that it found for the read.  However, there are many parts of the genome that differ by very little and in order to avoid picking the wrong one due to an error in read generation moving the read closer to the wrong place in the genome, SNAP supports the idea of a </w:t>
+      </w:r>
+      <w:r>
+        <w:rPr>
+          <w:i/>
+        </w:rPr>
+        <w:t>confident difference</w:t>
+      </w:r>
+      <w:r>
+        <w:t xml:space="preserve">, represented by the </w:t>
+      </w:r>
+      <w:r>
+        <w:t>ConfDiff</w:t>
+      </w:r>
+      <w:r>
+        <w:t xml:space="preserve"> parameter.  Simply stated, for SNAP to believe it has correctly found an alignment it must not have found any other alignment with an edit distance less than </w:t>
+      </w:r>
+      <w:r>
+        <w:t>ConfDiff</w:t>
+      </w:r>
+      <w:r>
+        <w:t xml:space="preserve"> more than the candidate alignment.  Increasing </w:t>
+      </w:r>
+      <w:r>
+        <w:t>ConfDiff</w:t>
+      </w:r>
+      <w:r>
+        <w:t xml:space="preserve"> reduces the fraction of reads that are confidently aligned, but also reduces the rate of incorrectly aligned reads (as measured by using simulated reads for which we know the correct alignment).</w:t>
+      </w:r>
+    </w:p>
+    <w:p>
+      <w:pPr>
+        <w:rPr>
+          <w:rFonts w:cstheme="minorHAnsi"/>
+        </w:rPr>
+      </w:pPr>
+      <w:r>
+        <w:t xml:space="preserve">Consider the following example.  Say SNAP’s trying to align the read </w:t>
+      </w:r>
+      <w:r>
+        <w:rPr>
+          <w:rStyle w:val="Emphasis"/>
+        </w:rPr>
+        <w:t>AAGCT</w:t>
+      </w:r>
+      <w:r>
+        <w:rPr>
+          <w:rFonts w:ascii="Courier New" w:hAnsi="Courier New" w:cs="Courier New"/>
+        </w:rPr>
+        <w:t xml:space="preserve"> </w:t>
+      </w:r>
+      <w:r>
+        <w:rPr>
+          <w:rFonts w:cstheme="minorHAnsi"/>
+        </w:rPr>
+        <w:t xml:space="preserve">(the first five bases of chromosome 17) </w:t>
+      </w:r>
+      <w:r>
+        <w:rPr>
+          <w:rFonts w:cstheme="minorHAnsi"/>
+        </w:rPr>
+        <w:t xml:space="preserve">and SNAP finds an exact match for it (at chromosome 17, offset 0) but also finds </w:t>
+      </w:r>
+      <w:r>
+        <w:rPr>
+          <w:rStyle w:val="Emphasis"/>
+        </w:rPr>
+        <w:t>AA</w:t>
+      </w:r>
+      <w:r>
+        <w:rPr>
+          <w:rStyle w:val="Emphasis"/>
+          <w:color w:val="FF0000"/>
+        </w:rPr>
+        <w:t>T</w:t>
+      </w:r>
+      <w:r>
+        <w:rPr>
+          <w:rStyle w:val="Emphasis"/>
+        </w:rPr>
+        <w:t>CT</w:t>
+      </w:r>
+      <w:r>
+        <w:rPr>
+          <w:rFonts w:cstheme="minorHAnsi"/>
+        </w:rPr>
+        <w:t xml:space="preserve"> at some other location.  The correct match has edit distance 0, and the second one has edit distance 1 (because it would take one single base change, insertion or deletion to change the read into the second match).  If </w:t>
+      </w:r>
+      <w:r>
+        <w:rPr>
+          <w:rFonts w:cstheme="minorHAnsi"/>
+        </w:rPr>
+        <w:t>ConfDiff</w:t>
+      </w:r>
+      <w:r>
+        <w:rPr>
+          <w:rFonts w:cstheme="minorHAnsi"/>
+        </w:rPr>
+        <w:t xml:space="preserve"> is 1, then SNAP is confident of differences of size 1 and will say that it’s matched on chromosome 17, offset 0.  If </w:t>
+      </w:r>
+      <w:r>
+        <w:rPr>
+          <w:rFonts w:cstheme="minorHAnsi"/>
+        </w:rPr>
+        <w:t>ConfDiff</w:t>
+      </w:r>
+      <w:r>
+        <w:rPr>
+          <w:rFonts w:cstheme="minorHAnsi"/>
+        </w:rPr>
+        <w:t xml:space="preserve"> is 2 or greater, then it will say that the read is ambiguous.</w:t>
+      </w:r>
+    </w:p>
+    <w:p>
+      <w:pPr>
+        <w:rPr>
+          <w:rFonts w:cstheme="minorHAnsi"/>
+        </w:rPr>
+      </w:pPr>
+      <w:r>
+        <w:rPr>
+          <w:rFonts w:cstheme="minorHAnsi"/>
+        </w:rPr>
+        <w:t xml:space="preserve">For obvious reasons, </w:t>
+      </w:r>
+      <w:r>
+        <w:rPr>
+          <w:rFonts w:cstheme="minorHAnsi"/>
+        </w:rPr>
+        <w:t>ConfDiff</w:t>
+      </w:r>
+      <w:r>
+        <w:rPr>
+          <w:rFonts w:cstheme="minorHAnsi"/>
+        </w:rPr>
+        <w:t xml:space="preserve"> must be at least 1.</w:t>
+      </w:r>
+      <w:r>
+        <w:rPr>
+          <w:rFonts w:cstheme="minorHAnsi"/>
+        </w:rPr>
+        <w:t xml:space="preserve"> The default is 2, and you can change it with the </w:t>
+      </w:r>
+      <w:r>
+        <w:rPr>
+          <w:rStyle w:val="Emphasis"/>
+        </w:rPr>
+        <w:t>-c</w:t>
+      </w:r>
+      <w:r>
+        <w:rPr>
+          <w:rFonts w:cstheme="minorHAnsi"/>
+        </w:rPr>
+        <w:t xml:space="preserve"> flag.</w:t>
+      </w:r>
+    </w:p>
+    <w:p>
+      <w:pPr>
+        <w:pStyle w:val="Heading3"/>
+      </w:pPr>
+      <w:r>
+        <w:t xml:space="preserve">3.1.2 </w:t>
+      </w:r>
+      <w:r>
+        <w:t>MaxHits</w:t>
+      </w:r>
+    </w:p>
+    <w:p>
+      <w:r>
+        <w:t>There are patterns that occur many times in the human genome, some as many as tens of thousands of times. Searching for hits with seeds that match one of these patterns is often very wasteful of time, and often a read will contain some seeds that hits in these repetitive regions while other parts of the read are less ambiguous, so it makes sense to narrow down the search based on the more rare part of the read.</w:t>
+      </w:r>
+    </w:p>
+    <w:p>
+      <w:r>
+        <w:t xml:space="preserve">SNAP uses </w:t>
+      </w:r>
+      <w:r>
+        <w:t>MaxHits</w:t>
+      </w:r>
+      <w:r>
+        <w:t xml:space="preserve"> to determine how many hits are too many. SNAP will (mostly) ignore seeds that more hits than this (but see the section on adaptive </w:t>
+      </w:r>
+      <w:r>
+        <w:t>ConfDiff</w:t>
+      </w:r>
+      <w:r>
+        <w:t>), and pretend that it never used that seed.</w:t>
+      </w:r>
+    </w:p>
+    <w:p>
+      <w:r>
+        <w:t xml:space="preserve">Lower </w:t>
+      </w:r>
+      <w:r>
+        <w:t>MaxHits</w:t>
+      </w:r>
+      <w:r>
+        <w:t xml:space="preserve"> results in better performance, but also misses some possible alignments, and also misses some cases where there an alignment is ambiguous (because of the possible candidates was never considered because all of the seed matches that pointed to it were excluded as being too popular).  Thus, decreasing </w:t>
+      </w:r>
+      <w:r>
+        <w:t>MaxHits</w:t>
+      </w:r>
+      <w:r>
+        <w:t xml:space="preserve"> can increase the error rate.</w:t>
+      </w:r>
+    </w:p>
+    <w:p>
+      <w:r>
+        <w:t xml:space="preserve">The default MaxHits works well for 100 </w:t>
+      </w:r>
+      <w:proofErr w:type="spellStart"/>
+      <w:r>
+        <w:t>bp</w:t>
+      </w:r>
+      <w:proofErr w:type="spellEnd"/>
+      <w:r>
+        <w:t xml:space="preserve"> reads, but you can make it significantly lower (e.g. as low as 100) for longer reads and longer seed lengths. The command-line parameter for it is </w:t>
+      </w:r>
+      <w:r>
+        <w:rPr>
+          <w:rStyle w:val="Emphasis"/>
+        </w:rPr>
+        <w:t>-h</w:t>
+      </w:r>
+      <w:r>
+        <w:t>.</w:t>
+      </w:r>
+    </w:p>
+    <w:p>
+      <w:pPr>
+        <w:pStyle w:val="Heading3"/>
+      </w:pPr>
+      <w:r>
+        <w:t xml:space="preserve">3.1.3 </w:t>
+      </w:r>
+      <w:proofErr w:type="spellStart"/>
+      <w:r>
+        <w:t>MaxDist</w:t>
+      </w:r>
+      <w:proofErr w:type="spellEnd"/>
+    </w:p>
+    <w:p>
+      <w:proofErr w:type="spellStart"/>
+      <w:r>
+        <w:t>MaxDist</w:t>
+      </w:r>
+      <w:proofErr w:type="spellEnd"/>
+      <w:r>
+        <w:t xml:space="preserve"> is the maximum edit distance that SNAP will ever tolerate between a read and a candidate match in the reference genome.  Increasing </w:t>
+      </w:r>
+      <w:proofErr w:type="spellStart"/>
+      <w:r>
+        <w:t>MaxDist</w:t>
+      </w:r>
+      <w:proofErr w:type="spellEnd"/>
+      <w:r>
+        <w:t xml:space="preserve"> </w:t>
+      </w:r>
+      <w:r>
+        <w:t xml:space="preserve">generally </w:t>
+      </w:r>
+      <w:r>
+        <w:t>decreases performance</w:t>
+      </w:r>
+      <w:r>
+        <w:t xml:space="preserve">, because SNAP </w:t>
       </w:r>
       <w:r>
         <w:t>may</w:t>
       </w:r>
       <w:r>
-        <w:t xml:space="preserve"> not be correct.  You can compensate for this by increasing the hash table slack (see the next section) or simply by having SNAP compute the correct set of biases by making a pass through the reference genome (the better solution).  To tell SNAP to compute the c</w:t>
-      </w:r>
-      <w:r>
-        <w:t xml:space="preserve">orrect bias table, include the </w:t>
-      </w:r>
-      <w:r>
-        <w:rPr>
-          <w:rStyle w:val="Emphasis"/>
-        </w:rPr>
-        <w:t>-c</w:t>
-      </w:r>
-      <w:r>
-        <w:t xml:space="preserve"> command line option.</w:t>
-      </w:r>
-    </w:p>
-    <w:p>
-      <w:pPr>
-        <w:pStyle w:val="Heading2"/>
-      </w:pPr>
-      <w:r>
-        <w:t xml:space="preserve">2.3 </w:t>
-      </w:r>
-      <w:r>
-        <w:t>Slack</w:t>
-      </w:r>
-    </w:p>
-    <w:p>
-      <w:r>
-        <w:t xml:space="preserve">The only other parameter necessary for building the index is the hash table slack.  In almost all cases, you will not need to change this from its default value, so you can skip </w:t>
-      </w:r>
-      <w:r>
-        <w:t>this section.</w:t>
-      </w:r>
-    </w:p>
-    <w:p>
-      <w:r>
-        <w:t xml:space="preserve">The size of the SNAP hash tables is determined by the number of entries in the </w:t>
+        <w:t xml:space="preserve"> have to do more work to compute the precise distance to each match candidate it finds, but </w:t>
+      </w:r>
+      <w:r>
+        <w:t>increases coverage.  Its default is 8, which works fine for reads around 1</w:t>
+      </w:r>
+      <w:r>
+        <w:t>00</w:t>
+      </w:r>
+      <w:r>
+        <w:t xml:space="preserve"> bases in length and an error rate around .02.  If you’ve got longer reads or a higher error rate (or both), you’ll have to increase </w:t>
+      </w:r>
+      <w:proofErr w:type="spellStart"/>
+      <w:r>
+        <w:t>MaxDist</w:t>
+      </w:r>
+      <w:proofErr w:type="spellEnd"/>
+      <w:r>
+        <w:t xml:space="preserve"> accordingly.</w:t>
+      </w:r>
+      <w:r>
+        <w:t xml:space="preserve">  If </w:t>
+      </w:r>
+      <w:r>
+        <w:lastRenderedPageBreak/>
+        <w:t xml:space="preserve">you’ve got short, accurate reads you may increase performance somewhat by decreasing </w:t>
+      </w:r>
+      <w:proofErr w:type="spellStart"/>
+      <w:r>
+        <w:t>MaxDist</w:t>
+      </w:r>
+      <w:proofErr w:type="spellEnd"/>
+      <w:r>
+        <w:t>, but it probably won’t help that much.</w:t>
+      </w:r>
+      <w:r>
+        <w:t xml:space="preserve"> The command line flag for setting </w:t>
+      </w:r>
+      <w:proofErr w:type="spellStart"/>
+      <w:r>
+        <w:t>MaxDist</w:t>
+      </w:r>
+      <w:proofErr w:type="spellEnd"/>
+      <w:r>
+        <w:t xml:space="preserve"> is </w:t>
+      </w:r>
+      <w:r>
+        <w:rPr>
+          <w:rStyle w:val="Emphasis"/>
+        </w:rPr>
+        <w:t>-d</w:t>
+      </w:r>
+      <w:r>
+        <w:t>.</w:t>
+      </w:r>
+    </w:p>
+    <w:p>
+      <w:pPr>
+        <w:pStyle w:val="Heading3"/>
+      </w:pPr>
+      <w:r>
+        <w:t xml:space="preserve">3.1.4 </w:t>
+      </w:r>
+      <w:r>
+        <w:t>MaxSeeds</w:t>
+      </w:r>
+    </w:p>
+    <w:p>
+      <w:r>
+        <w:t xml:space="preserve">SNAP selects only certain seeds from a read to look up in the index.  Often, when there’s a good match there’s no chance that it will find a better match no matter how long it looks, and so it will quit.  In other cases, however, it continues to try various seeds without reaching a conclusive result.  In these cases, it tries at most </w:t>
+      </w:r>
+      <w:r>
+        <w:t>MaxSeeds</w:t>
+      </w:r>
+      <w:r>
+        <w:t xml:space="preserve"> seeds.  Increasing </w:t>
+      </w:r>
+      <w:r>
+        <w:t>MaxSeeds</w:t>
+      </w:r>
+      <w:r>
+        <w:t xml:space="preserve"> improves coverage and error rate while reducing performance.  </w:t>
+      </w:r>
+      <w:r>
+        <w:t xml:space="preserve">You should increase it for higher-error </w:t>
+      </w:r>
+      <w:r>
+        <w:t xml:space="preserve">or longer </w:t>
+      </w:r>
+      <w:r>
+        <w:t>reads</w:t>
+      </w:r>
+      <w:r>
+        <w:t>.</w:t>
+      </w:r>
+      <w:r>
+        <w:t xml:space="preserve"> The command line flag for MaxSeeds is </w:t>
+      </w:r>
+      <w:r>
+        <w:rPr>
+          <w:rStyle w:val="Emphasis"/>
+        </w:rPr>
+        <w:t>-n</w:t>
+      </w:r>
+      <w:r>
+        <w:t>.</w:t>
+      </w:r>
+    </w:p>
+    <w:p>
+      <w:pPr>
+        <w:pStyle w:val="Heading3"/>
+      </w:pPr>
+      <w:r>
+        <w:t xml:space="preserve">3.1.5 Adaptive </w:t>
+      </w:r>
+      <w:r>
+        <w:t>ConfDiff</w:t>
+      </w:r>
+    </w:p>
+    <w:p>
+      <w:r>
+        <w:t xml:space="preserve">We found that in cases where reads have matches with repetitive portions of the genome that they are more likely to be aligned incorrectly.  The adaptive </w:t>
+      </w:r>
+      <w:r>
+        <w:t>ConfDiff</w:t>
+      </w:r>
+      <w:r>
+        <w:t xml:space="preserve"> parameter takes advantage of this observation by increasing </w:t>
+      </w:r>
+      <w:r>
+        <w:t>ConfDiff</w:t>
+      </w:r>
+      <w:r>
+        <w:t xml:space="preserve"> by one for reads that have too many seeds that have more than </w:t>
+      </w:r>
+      <w:r>
+        <w:t>MaxHits</w:t>
+      </w:r>
+      <w:r>
+        <w:t xml:space="preserve"> occurrences in the reference genome.  The </w:t>
+      </w:r>
+      <w:r>
+        <w:rPr>
+          <w:rStyle w:val="Emphasis"/>
+        </w:rPr>
+        <w:t>-a</w:t>
+      </w:r>
+      <w:r>
+        <w:t xml:space="preserve"> flag specifies how many seeds have to be </w:t>
       </w:r>
       <w:proofErr w:type="gramStart"/>
       <w:r>
-        <w:t xml:space="preserve">table (which in turn depends on the size </w:t>
-      </w:r>
-      <w:r>
-        <w:t xml:space="preserve">and content </w:t>
-      </w:r>
-      <w:r>
-        <w:t>of the reference genome and the table bias, see</w:t>
+        <w:t>ignore</w:t>
       </w:r>
       <w:proofErr w:type="gramEnd"/>
       <w:r>
-        <w:t xml:space="preserve"> the previous section) and also the slack.  Slack represents entries in the table that remain empty after the full index is loaded.  Increasing slack increases the size of the table, and so the memory footprint of SNAP.  To a point, increasing slack can improve performance a small amount, but this quickly reaches diminishing returns, and actually has a small negative effect after a while (which is due to memory cache issues that are beyond the scope of this document).</w:t>
-      </w:r>
-    </w:p>
-    <w:p>
-      <w:r>
-        <w:t xml:space="preserve">SNAP’s default slack parameter is 0.3, giving .3 of an empty entry for every used one (or equivalently about a 77% table loading).  If you’re very short on memory you might reduce the slack value.  There’s probably little reason to increase it.  If you get a message saying that the index build failed and you </w:t>
-      </w:r>
-      <w:r>
-        <w:lastRenderedPageBreak/>
-        <w:t xml:space="preserve">should increase slack, it’s nearly always because of incorrect table sizing bias and the </w:t>
-      </w:r>
-      <w:r>
-        <w:t>better</w:t>
-      </w:r>
-      <w:r>
-        <w:t xml:space="preserve"> solution is to specify </w:t>
-      </w:r>
-      <w:r>
-        <w:rPr>
-          <w:rStyle w:val="Emphasis"/>
-        </w:rPr>
-        <w:t>-c</w:t>
-      </w:r>
-      <w:r>
-        <w:t xml:space="preserve"> rather than changing the slack.  See the previous section for a discussion of table size bias.</w:t>
-      </w:r>
-    </w:p>
-    <w:p>
-      <w:pPr>
-        <w:pStyle w:val="Heading1"/>
-      </w:pPr>
-      <w:r>
-        <w:t xml:space="preserve">3 </w:t>
-      </w:r>
-      <w:r>
-        <w:t>Aligning Reads</w:t>
-      </w:r>
-    </w:p>
-    <w:p>
-      <w:r>
-        <w:t xml:space="preserve">Once you have built an index, you will want to use SNAP to align reads.  Doing this is fairly simple: SNAP consumes FASTQ files and produces its results in a set of SAM files (one for each </w:t>
-      </w:r>
-      <w:r>
-        <w:t>processor used by SNAP).  In its simplest version,</w:t>
-      </w:r>
-      <w:r>
-        <w:t xml:space="preserve"> for single-end (unpaired) alignment,</w:t>
-      </w:r>
-      <w:r>
-        <w:t xml:space="preserve"> you run </w:t>
-      </w:r>
-      <w:r>
-        <w:rPr>
-          <w:rStyle w:val="Emphasis"/>
-        </w:rPr>
-        <w:t>snap single</w:t>
-      </w:r>
-      <w:r>
-        <w:t xml:space="preserve"> with the name of </w:t>
-      </w:r>
-      <w:r>
-        <w:t>the</w:t>
-      </w:r>
-      <w:r>
-        <w:t xml:space="preserve"> index directory </w:t>
-      </w:r>
-      <w:r>
-        <w:t xml:space="preserve">you’ve built and the input FASTQ file, and specify the output SAM file with </w:t>
-      </w:r>
-      <w:r>
-        <w:rPr>
-          <w:rStyle w:val="Emphasis"/>
-        </w:rPr>
-        <w:t>-o</w:t>
-      </w:r>
-      <w:r>
-        <w:t xml:space="preserve">.  </w:t>
-      </w:r>
-      <w:r>
-        <w:t>SNAP</w:t>
-      </w:r>
-      <w:r>
-        <w:t xml:space="preserve"> will load the index and then run alignment and put the result in a set of SAM files, one for each processor.</w:t>
-      </w:r>
-      <w:r>
-        <w:t xml:space="preserve"> For paired-end alignment, there’s a similar command, </w:t>
+        <w:t xml:space="preserve"> before increasing </w:t>
+      </w:r>
+      <w:r>
+        <w:t>ConfDiff</w:t>
+      </w:r>
+      <w:r>
+        <w:t xml:space="preserve"> for a read.  By default it is infinite (i.e., </w:t>
+      </w:r>
+      <w:r>
+        <w:t>ConfDiff</w:t>
+      </w:r>
+      <w:r>
+        <w:t xml:space="preserve"> is static).</w:t>
+      </w:r>
+    </w:p>
+    <w:p>
+      <w:r>
+        <w:t>Decreasing</w:t>
+      </w:r>
+      <w:r>
+        <w:t xml:space="preserve"> </w:t>
+      </w:r>
+      <w:r>
+        <w:t>the adaptive ConfDiff threshold will reduce percent of incorrectly aligned reads while also lowering the overall percent of reads aligned</w:t>
+      </w:r>
+      <w:r>
+        <w:t>.</w:t>
+      </w:r>
+    </w:p>
+    <w:p>
+      <w:pPr>
+        <w:pStyle w:val="Heading3"/>
+      </w:pPr>
+      <w:r>
+        <w:t xml:space="preserve">3.1.6 </w:t>
+      </w:r>
+      <w:r>
+        <w:t>Paired-End Read Spacing</w:t>
+      </w:r>
+    </w:p>
+    <w:p>
+      <w:r>
+        <w:t>For the paired-end version of SNAP (</w:t>
       </w:r>
       <w:r>
         <w:rPr>
@@ -1004,573 +1522,6 @@
         <w:t>snap paired</w:t>
       </w:r>
       <w:r>
-        <w:t>, that takes two FASTQ files.</w:t>
-      </w:r>
-    </w:p>
-    <w:p>
-      <w:r>
-        <w:t>SNAP runs on only one processor core</w:t>
-      </w:r>
-      <w:r>
-        <w:t xml:space="preserve"> </w:t>
-      </w:r>
-      <w:r>
-        <w:t xml:space="preserve">by default.  While this is friendly for other users of a shared machine, it’s bad for performance.  </w:t>
-      </w:r>
-      <w:proofErr w:type="gramStart"/>
-      <w:r>
-        <w:t>See section 3.2 for instructions on how to run on more cores.</w:t>
-      </w:r>
-      <w:proofErr w:type="gramEnd"/>
-    </w:p>
-    <w:p>
-      <w:pPr>
-        <w:pStyle w:val="Heading2"/>
-      </w:pPr>
-      <w:r>
-        <w:t>3.1 Alignment Parameters</w:t>
-      </w:r>
-    </w:p>
-    <w:p>
-      <w:r>
-        <w:t xml:space="preserve">SNAP has a set of parameters that control its alignment process that may be specified on the command line. </w:t>
-      </w:r>
-      <w:r>
-        <w:t xml:space="preserve"> These control how the alignment works al</w:t>
-      </w:r>
-      <w:r>
-        <w:t xml:space="preserve">ong with </w:t>
-      </w:r>
-      <w:r>
-        <w:t>the seed size chosen</w:t>
-      </w:r>
-      <w:r>
-        <w:t xml:space="preserve"> at index build time.</w:t>
-      </w:r>
-    </w:p>
-    <w:p>
-      <w:r>
-        <w:t xml:space="preserve">The most important by far of the parameters is </w:t>
-      </w:r>
-      <w:r>
-        <w:t>MaxHits</w:t>
-      </w:r>
-      <w:r>
-        <w:t xml:space="preserve">, both in terms of effect on the quality of the result and also on the performance.  You’ll probably need to adjust </w:t>
-      </w:r>
-      <w:proofErr w:type="spellStart"/>
-      <w:r>
-        <w:t>MaxDist</w:t>
-      </w:r>
-      <w:proofErr w:type="spellEnd"/>
-      <w:r>
-        <w:t xml:space="preserve"> and </w:t>
-      </w:r>
-      <w:r>
-        <w:t>MaxSeeds</w:t>
-      </w:r>
-      <w:r>
-        <w:t xml:space="preserve"> if you use reads much longer than 125-150 bases.</w:t>
-      </w:r>
-      <w:r>
-        <w:t xml:space="preserve"> The default parameters are chosen for 100 </w:t>
-      </w:r>
-      <w:proofErr w:type="spellStart"/>
-      <w:r>
-        <w:t>bp</w:t>
-      </w:r>
-      <w:proofErr w:type="spellEnd"/>
-      <w:r>
-        <w:t xml:space="preserve"> reads assuming a 2% sequencing error rate.</w:t>
-      </w:r>
-    </w:p>
-    <w:p>
-      <w:pPr>
-        <w:pStyle w:val="Heading3"/>
-      </w:pPr>
-      <w:r>
-        <w:t xml:space="preserve">3.1.1 </w:t>
-      </w:r>
-      <w:r>
-        <w:t>ConfDiff</w:t>
-      </w:r>
-    </w:p>
-    <w:p>
-      <w:r>
-        <w:t xml:space="preserve">SNAP works by finding candidate locations in the genome for each read, computing the distance between the read and the candidate location, and then picking the best location that it found for the read.  However, there are many parts of the genome that differ by very little and in order to avoid picking the wrong one due to an error in read generation moving the read closer to the wrong place in the genome, SNAP supports the idea of a </w:t>
-      </w:r>
-      <w:r>
-        <w:rPr>
-          <w:i/>
-        </w:rPr>
-        <w:t>confident difference</w:t>
-      </w:r>
-      <w:r>
-        <w:t xml:space="preserve">, represented by the </w:t>
-      </w:r>
-      <w:r>
-        <w:t>ConfDiff</w:t>
-      </w:r>
-      <w:r>
-        <w:t xml:space="preserve"> parameter.  Simply stated, for SNAP to believe it has correctly found an alignment it must not have found any other alignment with an edit distance less than </w:t>
-      </w:r>
-      <w:r>
-        <w:t>ConfDiff</w:t>
-      </w:r>
-      <w:r>
-        <w:t xml:space="preserve"> more than the candidate alignment.  Increasing </w:t>
-      </w:r>
-      <w:r>
-        <w:t>ConfDiff</w:t>
-      </w:r>
-      <w:r>
-        <w:t xml:space="preserve"> reduces the fraction of reads that are confidently aligned, but also reduces the rate of incorrectly aligned reads (as measured by using simulated reads for which we know the correct alignment).</w:t>
-      </w:r>
-    </w:p>
-    <w:p>
-      <w:pPr>
-        <w:rPr>
-          <w:rFonts w:cstheme="minorHAnsi"/>
-        </w:rPr>
-      </w:pPr>
-      <w:r>
-        <w:t xml:space="preserve">Consider the following example.  Say SNAP’s trying to align the read </w:t>
-      </w:r>
-      <w:r>
-        <w:rPr>
-          <w:rStyle w:val="Emphasis"/>
-        </w:rPr>
-        <w:t>AAGCT</w:t>
-      </w:r>
-      <w:r>
-        <w:rPr>
-          <w:rFonts w:ascii="Courier New" w:hAnsi="Courier New" w:cs="Courier New"/>
-        </w:rPr>
-        <w:t xml:space="preserve"> </w:t>
-      </w:r>
-      <w:r>
-        <w:rPr>
-          <w:rFonts w:cstheme="minorHAnsi"/>
-        </w:rPr>
-        <w:t xml:space="preserve">(the first five bases of chromosome 17) </w:t>
-      </w:r>
-      <w:r>
-        <w:rPr>
-          <w:rFonts w:cstheme="minorHAnsi"/>
-        </w:rPr>
-        <w:t xml:space="preserve">and SNAP finds an exact match for it (at chromosome 17, offset 0) but also finds </w:t>
-      </w:r>
-      <w:r>
-        <w:rPr>
-          <w:rStyle w:val="Emphasis"/>
-        </w:rPr>
-        <w:t>AA</w:t>
-      </w:r>
-      <w:r>
-        <w:rPr>
-          <w:rStyle w:val="Emphasis"/>
-          <w:color w:val="FF0000"/>
-        </w:rPr>
-        <w:t>T</w:t>
-      </w:r>
-      <w:r>
-        <w:rPr>
-          <w:rStyle w:val="Emphasis"/>
-        </w:rPr>
-        <w:t>CT</w:t>
-      </w:r>
-      <w:r>
-        <w:rPr>
-          <w:rFonts w:cstheme="minorHAnsi"/>
-        </w:rPr>
-        <w:t xml:space="preserve"> at some other location.  The correct match has edit distance 0, and the second one has edit distance 1 (because it would take one single base change, insertion or deletion to change the read into the second match).  If </w:t>
-      </w:r>
-      <w:r>
-        <w:rPr>
-          <w:rFonts w:cstheme="minorHAnsi"/>
-        </w:rPr>
-        <w:t>ConfDiff</w:t>
-      </w:r>
-      <w:r>
-        <w:rPr>
-          <w:rFonts w:cstheme="minorHAnsi"/>
-        </w:rPr>
-        <w:t xml:space="preserve"> is 1, then SNAP is confident of differences of size 1 and will say that it’s matched on chromosome 17, offset 0.  If </w:t>
-      </w:r>
-      <w:r>
-        <w:rPr>
-          <w:rFonts w:cstheme="minorHAnsi"/>
-        </w:rPr>
-        <w:t>ConfDiff</w:t>
-      </w:r>
-      <w:r>
-        <w:rPr>
-          <w:rFonts w:cstheme="minorHAnsi"/>
-        </w:rPr>
-        <w:t xml:space="preserve"> is 2 or greater, then it will say that the read is ambiguous.</w:t>
-      </w:r>
-    </w:p>
-    <w:p>
-      <w:pPr>
-        <w:rPr>
-          <w:rFonts w:cstheme="minorHAnsi"/>
-        </w:rPr>
-      </w:pPr>
-      <w:r>
-        <w:rPr>
-          <w:rFonts w:cstheme="minorHAnsi"/>
-        </w:rPr>
-        <w:t xml:space="preserve">For obvious reasons, </w:t>
-      </w:r>
-      <w:r>
-        <w:rPr>
-          <w:rFonts w:cstheme="minorHAnsi"/>
-        </w:rPr>
-        <w:t>ConfDiff</w:t>
-      </w:r>
-      <w:r>
-        <w:rPr>
-          <w:rFonts w:cstheme="minorHAnsi"/>
-        </w:rPr>
-        <w:t xml:space="preserve"> must be at least 1.</w:t>
-      </w:r>
-      <w:r>
-        <w:rPr>
-          <w:rFonts w:cstheme="minorHAnsi"/>
-        </w:rPr>
-        <w:t xml:space="preserve"> The default is 2, and you can change it with the </w:t>
-      </w:r>
-      <w:r>
-        <w:rPr>
-          <w:rStyle w:val="Emphasis"/>
-        </w:rPr>
-        <w:t>-c</w:t>
-      </w:r>
-      <w:r>
-        <w:rPr>
-          <w:rFonts w:cstheme="minorHAnsi"/>
-        </w:rPr>
-        <w:t xml:space="preserve"> flag.</w:t>
-      </w:r>
-    </w:p>
-    <w:p>
-      <w:pPr>
-        <w:pStyle w:val="Heading3"/>
-      </w:pPr>
-      <w:r>
-        <w:lastRenderedPageBreak/>
-        <w:t xml:space="preserve">3.1.2 </w:t>
-      </w:r>
-      <w:r>
-        <w:t>MaxHits</w:t>
-      </w:r>
-    </w:p>
-    <w:p>
-      <w:r>
-        <w:t>There are patterns that occur many times in the human genome, some as many as tens of thousands of times. Searching for hits with seeds that match one of these patterns is often very wasteful of time, and often a read will contain some seeds that hits in these repetitive regions while other parts of the read are less ambiguous, so it makes sense to narrow down the search based on the more rare part of the read.</w:t>
-      </w:r>
-    </w:p>
-    <w:p>
-      <w:r>
-        <w:t xml:space="preserve">SNAP uses </w:t>
-      </w:r>
-      <w:r>
-        <w:t>MaxHits</w:t>
-      </w:r>
-      <w:r>
-        <w:t xml:space="preserve"> to determine how many hits are too many. SNAP will (mostly) ignore seeds that more hits than this (but see the section on adaptive </w:t>
-      </w:r>
-      <w:r>
-        <w:t>ConfDiff</w:t>
-      </w:r>
-      <w:r>
-        <w:t>), and pretend that it never used that seed.</w:t>
-      </w:r>
-    </w:p>
-    <w:p>
-      <w:r>
-        <w:t xml:space="preserve">Lower </w:t>
-      </w:r>
-      <w:r>
-        <w:t>MaxHits</w:t>
-      </w:r>
-      <w:r>
-        <w:t xml:space="preserve"> results in better performance, but also misses some possible alignments, and also misses some cases where there an alignment is ambiguous (because of the possible candidates was never considered because all of the seed matches that pointed to it were excluded as being too popular).  Thus, decreasing </w:t>
-      </w:r>
-      <w:r>
-        <w:t>MaxHits</w:t>
-      </w:r>
-      <w:r>
-        <w:t xml:space="preserve"> can increase the error rate.</w:t>
-      </w:r>
-    </w:p>
-    <w:p>
-      <w:r>
-        <w:t xml:space="preserve">The default MaxHits works well for 100 </w:t>
-      </w:r>
-      <w:proofErr w:type="spellStart"/>
-      <w:r>
-        <w:t>bp</w:t>
-      </w:r>
-      <w:proofErr w:type="spellEnd"/>
-      <w:r>
-        <w:t xml:space="preserve"> reads, but you can make it significantly lower (e.g. as low as 100) for longer reads and longer seed lengths. The command-line parameter for it is </w:t>
-      </w:r>
-      <w:r>
-        <w:rPr>
-          <w:rStyle w:val="Emphasis"/>
-        </w:rPr>
-        <w:t>-h</w:t>
-      </w:r>
-      <w:r>
-        <w:t>.</w:t>
-      </w:r>
-    </w:p>
-    <w:p>
-      <w:pPr>
-        <w:pStyle w:val="Heading3"/>
-      </w:pPr>
-      <w:r>
-        <w:t xml:space="preserve">3.1.3 </w:t>
-      </w:r>
-      <w:proofErr w:type="spellStart"/>
-      <w:r>
-        <w:t>MaxDist</w:t>
-      </w:r>
-      <w:proofErr w:type="spellEnd"/>
-    </w:p>
-    <w:p>
-      <w:proofErr w:type="spellStart"/>
-      <w:r>
-        <w:t>MaxDist</w:t>
-      </w:r>
-      <w:proofErr w:type="spellEnd"/>
-      <w:r>
-        <w:t xml:space="preserve"> is the maximum edit distance that SNAP will ever tolerate between a read and a candidate match in the reference genome.  Increasing </w:t>
-      </w:r>
-      <w:proofErr w:type="spellStart"/>
-      <w:r>
-        <w:t>MaxDist</w:t>
-      </w:r>
-      <w:proofErr w:type="spellEnd"/>
-      <w:r>
-        <w:t xml:space="preserve"> </w:t>
-      </w:r>
-      <w:r>
-        <w:t xml:space="preserve">generally </w:t>
-      </w:r>
-      <w:r>
-        <w:t>decreases performance</w:t>
-      </w:r>
-      <w:r>
-        <w:t xml:space="preserve">, because SNAP </w:t>
-      </w:r>
-      <w:r>
-        <w:t>may</w:t>
-      </w:r>
-      <w:r>
-        <w:t xml:space="preserve"> have to do more work to compute the precise distance to each match candidate it finds, but </w:t>
-      </w:r>
-      <w:r>
-        <w:t>increases coverage.  Its default is 8, which works fine for reads around 1</w:t>
-      </w:r>
-      <w:r>
-        <w:t>00</w:t>
-      </w:r>
-      <w:r>
-        <w:t xml:space="preserve"> bases in length and an error rate around .02.  If you’ve got longer reads or a higher error rate (or both), you’ll have to increase </w:t>
-      </w:r>
-      <w:proofErr w:type="spellStart"/>
-      <w:r>
-        <w:t>MaxDist</w:t>
-      </w:r>
-      <w:proofErr w:type="spellEnd"/>
-      <w:r>
-        <w:t xml:space="preserve"> accordingly.</w:t>
-      </w:r>
-      <w:r>
-        <w:t xml:space="preserve">  If you’ve got short, accurate reads you may increase performance somewhat by decreasing </w:t>
-      </w:r>
-      <w:proofErr w:type="spellStart"/>
-      <w:r>
-        <w:t>MaxDist</w:t>
-      </w:r>
-      <w:proofErr w:type="spellEnd"/>
-      <w:r>
-        <w:t>, but it probably won’t help that much.</w:t>
-      </w:r>
-      <w:r>
-        <w:t xml:space="preserve"> The command line flag for setting </w:t>
-      </w:r>
-      <w:proofErr w:type="spellStart"/>
-      <w:r>
-        <w:t>MaxDist</w:t>
-      </w:r>
-      <w:proofErr w:type="spellEnd"/>
-      <w:r>
-        <w:t xml:space="preserve"> is </w:t>
-      </w:r>
-      <w:r>
-        <w:rPr>
-          <w:rStyle w:val="Emphasis"/>
-        </w:rPr>
-        <w:t>-d</w:t>
-      </w:r>
-      <w:r>
-        <w:t>.</w:t>
-      </w:r>
-    </w:p>
-    <w:p>
-      <w:pPr>
-        <w:pStyle w:val="Heading3"/>
-      </w:pPr>
-      <w:r>
-        <w:t xml:space="preserve">3.1.4 </w:t>
-      </w:r>
-      <w:r>
-        <w:t>MaxSeeds</w:t>
-      </w:r>
-    </w:p>
-    <w:p>
-      <w:r>
-        <w:t xml:space="preserve">SNAP selects only certain seeds from a read to look up in the index.  Often, when there’s a good match there’s no chance that it will find a better match no matter how long it looks, and so it will quit.  In other cases, however, it continues to try various seeds without reaching a conclusive result.  In these cases, it tries at most </w:t>
-      </w:r>
-      <w:r>
-        <w:t>MaxSeeds</w:t>
-      </w:r>
-      <w:r>
-        <w:t xml:space="preserve"> seeds.  Increasing </w:t>
-      </w:r>
-      <w:r>
-        <w:t>MaxSeeds</w:t>
-      </w:r>
-      <w:r>
-        <w:t xml:space="preserve"> improves coverage and error rate while reducing performance.  </w:t>
-      </w:r>
-      <w:r>
-        <w:t xml:space="preserve">You should increase it for higher-error </w:t>
-      </w:r>
-      <w:r>
-        <w:t xml:space="preserve">or longer </w:t>
-      </w:r>
-      <w:r>
-        <w:t>reads</w:t>
-      </w:r>
-      <w:r>
-        <w:t>.</w:t>
-      </w:r>
-      <w:r>
-        <w:t xml:space="preserve"> The command line flag for MaxSeeds is </w:t>
-      </w:r>
-      <w:r>
-        <w:rPr>
-          <w:rStyle w:val="Emphasis"/>
-        </w:rPr>
-        <w:t>-n</w:t>
-      </w:r>
-      <w:r>
-        <w:t>.</w:t>
-      </w:r>
-    </w:p>
-    <w:p>
-      <w:pPr>
-        <w:pStyle w:val="Heading3"/>
-      </w:pPr>
-      <w:r>
-        <w:t xml:space="preserve">3.1.5 Adaptive </w:t>
-      </w:r>
-      <w:r>
-        <w:t>ConfDiff</w:t>
-      </w:r>
-    </w:p>
-    <w:p>
-      <w:r>
-        <w:t xml:space="preserve">We found that in cases where reads have matches with repetitive portions of the genome that they are more likely to be aligned incorrectly.  The adaptive </w:t>
-      </w:r>
-      <w:r>
-        <w:t>ConfDiff</w:t>
-      </w:r>
-      <w:r>
-        <w:t xml:space="preserve"> parameter takes advantage of this observation by increasing </w:t>
-      </w:r>
-      <w:r>
-        <w:t>ConfDiff</w:t>
-      </w:r>
-      <w:r>
-        <w:t xml:space="preserve"> by one for reads that have too many seeds that have more than </w:t>
-      </w:r>
-      <w:r>
-        <w:t>MaxHits</w:t>
-      </w:r>
-      <w:r>
-        <w:t xml:space="preserve"> occurrences in the reference genome.  The </w:t>
-      </w:r>
-      <w:r>
-        <w:rPr>
-          <w:rStyle w:val="Emphasis"/>
-        </w:rPr>
-        <w:t>-a</w:t>
-      </w:r>
-      <w:r>
-        <w:t xml:space="preserve"> flag specifies how many seeds have to be </w:t>
-      </w:r>
-      <w:proofErr w:type="gramStart"/>
-      <w:r>
-        <w:t>ignore</w:t>
-      </w:r>
-      <w:proofErr w:type="gramEnd"/>
-      <w:r>
-        <w:t xml:space="preserve"> before increasing </w:t>
-      </w:r>
-      <w:r>
-        <w:t>ConfDiff</w:t>
-      </w:r>
-      <w:r>
-        <w:t xml:space="preserve"> for a read.  By default it is infinite (i.e., </w:t>
-      </w:r>
-      <w:r>
-        <w:t>ConfDiff</w:t>
-      </w:r>
-      <w:r>
-        <w:t xml:space="preserve"> is static).</w:t>
-      </w:r>
-    </w:p>
-    <w:p>
-      <w:r>
-        <w:t>Decreasing</w:t>
-      </w:r>
-      <w:r>
-        <w:t xml:space="preserve"> </w:t>
-      </w:r>
-      <w:r>
-        <w:t>the adaptive ConfDiff threshold will reduce percent of incorrectly aligned reads while also lowering the overall percent of reads aligned</w:t>
-      </w:r>
-      <w:r>
-        <w:t>.</w:t>
-      </w:r>
-    </w:p>
-    <w:p>
-      <w:pPr>
-        <w:pStyle w:val="Heading3"/>
-      </w:pPr>
-      <w:r>
-        <w:t xml:space="preserve">3.1.6 </w:t>
-      </w:r>
-      <w:r>
-        <w:t>Paired-End Read Spacing</w:t>
-      </w:r>
-    </w:p>
-    <w:p>
-      <w:r>
-        <w:t>For the paired-end version of SNAP (</w:t>
-      </w:r>
-      <w:r>
-        <w:rPr>
-          <w:rStyle w:val="Emphasis"/>
-        </w:rPr>
-        <w:t>snap paired</w:t>
-      </w:r>
-      <w:r>
         <w:t xml:space="preserve"> command), the </w:t>
       </w:r>
       <w:r>
@@ -1580,11 +1531,7 @@
         <w:t>-s</w:t>
       </w:r>
       <w:r>
-        <w:t xml:space="preserve"> parameter specifies the minimum and maximum spacing to allow between the two reads in a pair. Setting this closer to the actual lengths </w:t>
-      </w:r>
-      <w:r>
-        <w:lastRenderedPageBreak/>
-        <w:t xml:space="preserve">produced during your sequencing process will slightly improve accuracy and speed. The default allows between 100 and 1000 base pairs spacing. Note that this parameter sets the expected spacing between the </w:t>
+        <w:t xml:space="preserve"> parameter specifies the minimum and maximum spacing to allow between the two reads in a pair. Setting this closer to the actual lengths produced during your sequencing process will slightly improve accuracy and speed. The default allows between 100 and 1000 base pairs spacing. Note that this parameter sets the expected spacing between the </w:t>
       </w:r>
       <w:r>
         <w:rPr>
@@ -1734,11 +1681,11 @@
       <w:pPr>
         <w:pStyle w:val="Heading2"/>
       </w:pPr>
-      <w:bookmarkStart w:id="0" w:name="_Ref318704110"/>
+      <w:bookmarkStart w:id="1" w:name="_Ref318704110"/>
       <w:r>
         <w:t>3.2 Performance Parameters</w:t>
       </w:r>
-      <w:bookmarkEnd w:id="0"/>
+      <w:bookmarkEnd w:id="1"/>
     </w:p>
     <w:p>
       <w:r>
@@ -1794,6 +1741,7 @@
     </w:p>
     <w:p>
       <w:r>
+        <w:lastRenderedPageBreak/>
         <w:t xml:space="preserve">The </w:t>
       </w:r>
       <w:r>
@@ -2012,130 +1960,19 @@
       <w:r>
         <w:t xml:space="preserve"> discards its output, and only reports performance results.</w:t>
       </w:r>
-    </w:p>
-    <w:p>
-      <w:r>
-        <w:lastRenderedPageBreak/>
-        <w:t xml:space="preserve">Note that when running in multi-threaded mode, SNAP creates multiple output files, one per thread. These are given names based on the thread number. For example, if you specify </w:t>
-      </w:r>
-      <w:r>
-        <w:rPr>
-          <w:rStyle w:val="Emphasis"/>
-        </w:rPr>
-        <w:t xml:space="preserve">-o </w:t>
-      </w:r>
-      <w:proofErr w:type="spellStart"/>
-      <w:r>
-        <w:rPr>
-          <w:rStyle w:val="Emphasis"/>
-        </w:rPr>
-        <w:t>output</w:t>
-      </w:r>
-      <w:r>
-        <w:rPr>
-          <w:rStyle w:val="Emphasis"/>
-        </w:rPr>
-        <w:t>.sam</w:t>
-      </w:r>
-      <w:proofErr w:type="spellEnd"/>
-      <w:r>
-        <w:t xml:space="preserve"> with </w:t>
-      </w:r>
-      <w:r>
-        <w:t>four threads, you will get</w:t>
-      </w:r>
-      <w:r>
-        <w:t xml:space="preserve"> files</w:t>
-      </w:r>
-      <w:r>
-        <w:t xml:space="preserve"> </w:t>
-      </w:r>
-      <w:r>
-        <w:rPr>
-          <w:rStyle w:val="Emphasis"/>
-        </w:rPr>
-        <w:t>output</w:t>
-      </w:r>
-      <w:r>
-        <w:rPr>
-          <w:rStyle w:val="Emphasis"/>
-        </w:rPr>
-        <w:t>_00.sam</w:t>
-      </w:r>
-      <w:r>
-        <w:t>,</w:t>
-      </w:r>
-      <w:r>
-        <w:t xml:space="preserve"> </w:t>
-      </w:r>
-      <w:r>
-        <w:rPr>
-          <w:rStyle w:val="Emphasis"/>
-        </w:rPr>
-        <w:t>output</w:t>
-      </w:r>
-      <w:r>
-        <w:rPr>
-          <w:rStyle w:val="Emphasis"/>
-        </w:rPr>
-        <w:t>_01.sam</w:t>
-      </w:r>
-      <w:r>
-        <w:t xml:space="preserve">, </w:t>
-      </w:r>
-      <w:r>
-        <w:rPr>
-          <w:rStyle w:val="Emphasis"/>
-        </w:rPr>
-        <w:t>output</w:t>
-      </w:r>
-      <w:r>
-        <w:rPr>
-          <w:rStyle w:val="Emphasis"/>
-        </w:rPr>
-        <w:t>_0</w:t>
-      </w:r>
-      <w:r>
-        <w:rPr>
-          <w:rStyle w:val="Emphasis"/>
-        </w:rPr>
-        <w:t>2</w:t>
-      </w:r>
-      <w:r>
-        <w:rPr>
-          <w:rStyle w:val="Emphasis"/>
-        </w:rPr>
-        <w:t>.sam</w:t>
-      </w:r>
-      <w:r>
-        <w:t xml:space="preserve">, and </w:t>
-      </w:r>
-      <w:r>
-        <w:rPr>
-          <w:rStyle w:val="Emphasis"/>
-        </w:rPr>
-        <w:t>output</w:t>
-      </w:r>
-      <w:r>
-        <w:rPr>
-          <w:rStyle w:val="Emphasis"/>
-        </w:rPr>
-        <w:t>_0</w:t>
-      </w:r>
-      <w:r>
-        <w:rPr>
-          <w:rStyle w:val="Emphasis"/>
-        </w:rPr>
-        <w:t>3</w:t>
-      </w:r>
-      <w:r>
-        <w:rPr>
-          <w:rStyle w:val="Emphasis"/>
-        </w:rPr>
-        <w:t>.sam</w:t>
-      </w:r>
-      <w:r>
-        <w:t>.</w:t>
+      <w:r>
+        <w:t xml:space="preserve"> In addition, </w:t>
+      </w:r>
+      <w:r>
+        <w:rPr>
+          <w:rFonts w:ascii="Consolas" w:hAnsi="Consolas"/>
+          <w:sz w:val="20"/>
+          <w:szCs w:val="20"/>
+        </w:rPr>
+        <w:t>-so</w:t>
+      </w:r>
+      <w:r>
+        <w:t xml:space="preserve"> makes SNAP sort the output.</w:t>
       </w:r>
     </w:p>
     <w:p>
@@ -2638,6 +2475,7 @@
         </w:numPr>
       </w:pPr>
       <w:r>
+        <w:lastRenderedPageBreak/>
         <w:t xml:space="preserve">A </w:t>
       </w:r>
       <w:r>
@@ -2658,8 +2496,6 @@
       <w:r>
         <w:t xml:space="preserve"> </w:t>
       </w:r>
-      <w:bookmarkStart w:id="1" w:name="_GoBack"/>
-      <w:bookmarkEnd w:id="1"/>
     </w:p>
     <w:p>
       <w:pPr>
@@ -2736,7 +2572,7 @@
 </file>
 
 <file path=word/endnotes.xml><?xml version="1.0" encoding="utf-8"?>
-<w:endnotes xmlns:wpc="http://schemas.microsoft.com/office/word/2010/wordprocessingCanvas" xmlns:mc="http://schemas.openxmlformats.org/markup-compatibility/2006" xmlns:o="urn:schemas-microsoft-com:office:office" xmlns:r="http://schemas.openxmlformats.org/officeDocument/2006/relationships" xmlns:m="http://schemas.openxmlformats.org/officeDocument/2006/math" xmlns:v="urn:schemas-microsoft-com:vml" xmlns:wp14="http://schemas.microsoft.com/office/word/2010/wordprocessingDrawing" xmlns:wp="http://schemas.openxmlformats.org/drawingml/2006/wordprocessingDrawing" xmlns:w10="urn:schemas-microsoft-com:office:word" xmlns:w="http://schemas.openxmlformats.org/wordprocessingml/2006/main" xmlns:w14="http://schemas.microsoft.com/office/word/2010/wordml" xmlns:wpg="http://schemas.microsoft.com/office/word/2010/wordprocessingGroup" xmlns:wpi="http://schemas.microsoft.com/office/word/2010/wordprocessingInk" xmlns:wne="http://schemas.microsoft.com/office/word/2006/wordml" xmlns:wps="http://schemas.microsoft.com/office/word/2010/wordprocessingShape" mc:Ignorable="w14 wp14">
+<w:endnotes xmlns:wpc="http://schemas.microsoft.com/office/word/2010/wordprocessingCanvas" xmlns:mo="http://schemas.microsoft.com/office/mac/office/2008/main" xmlns:mc="http://schemas.openxmlformats.org/markup-compatibility/2006" xmlns:mv="urn:schemas-microsoft-com:mac:vml" xmlns:o="urn:schemas-microsoft-com:office:office" xmlns:r="http://schemas.openxmlformats.org/officeDocument/2006/relationships" xmlns:m="http://schemas.openxmlformats.org/officeDocument/2006/math" xmlns:v="urn:schemas-microsoft-com:vml" xmlns:wp14="http://schemas.microsoft.com/office/word/2010/wordprocessingDrawing" xmlns:wp="http://schemas.openxmlformats.org/drawingml/2006/wordprocessingDrawing" xmlns:w10="urn:schemas-microsoft-com:office:word" xmlns:w="http://schemas.openxmlformats.org/wordprocessingml/2006/main" xmlns:w14="http://schemas.microsoft.com/office/word/2010/wordml" xmlns:wpg="http://schemas.microsoft.com/office/word/2010/wordprocessingGroup" xmlns:wpi="http://schemas.microsoft.com/office/word/2010/wordprocessingInk" xmlns:wne="http://schemas.microsoft.com/office/word/2006/wordml" xmlns:wps="http://schemas.microsoft.com/office/word/2010/wordprocessingShape" mc:Ignorable="w14 wp14">
   <w:endnote w:type="separator" w:id="-1">
     <w:p>
       <w:pPr>
@@ -2761,7 +2597,7 @@
 </file>
 
 <file path=word/footnotes.xml><?xml version="1.0" encoding="utf-8"?>
-<w:footnotes xmlns:wpc="http://schemas.microsoft.com/office/word/2010/wordprocessingCanvas" xmlns:mc="http://schemas.openxmlformats.org/markup-compatibility/2006" xmlns:o="urn:schemas-microsoft-com:office:office" xmlns:r="http://schemas.openxmlformats.org/officeDocument/2006/relationships" xmlns:m="http://schemas.openxmlformats.org/officeDocument/2006/math" xmlns:v="urn:schemas-microsoft-com:vml" xmlns:wp14="http://schemas.microsoft.com/office/word/2010/wordprocessingDrawing" xmlns:wp="http://schemas.openxmlformats.org/drawingml/2006/wordprocessingDrawing" xmlns:w10="urn:schemas-microsoft-com:office:word" xmlns:w="http://schemas.openxmlformats.org/wordprocessingml/2006/main" xmlns:w14="http://schemas.microsoft.com/office/word/2010/wordml" xmlns:wpg="http://schemas.microsoft.com/office/word/2010/wordprocessingGroup" xmlns:wpi="http://schemas.microsoft.com/office/word/2010/wordprocessingInk" xmlns:wne="http://schemas.microsoft.com/office/word/2006/wordml" xmlns:wps="http://schemas.microsoft.com/office/word/2010/wordprocessingShape" mc:Ignorable="w14 wp14">
+<w:footnotes xmlns:wpc="http://schemas.microsoft.com/office/word/2010/wordprocessingCanvas" xmlns:mo="http://schemas.microsoft.com/office/mac/office/2008/main" xmlns:mc="http://schemas.openxmlformats.org/markup-compatibility/2006" xmlns:mv="urn:schemas-microsoft-com:mac:vml" xmlns:o="urn:schemas-microsoft-com:office:office" xmlns:r="http://schemas.openxmlformats.org/officeDocument/2006/relationships" xmlns:m="http://schemas.openxmlformats.org/officeDocument/2006/math" xmlns:v="urn:schemas-microsoft-com:vml" xmlns:wp14="http://schemas.microsoft.com/office/word/2010/wordprocessingDrawing" xmlns:wp="http://schemas.openxmlformats.org/drawingml/2006/wordprocessingDrawing" xmlns:w10="urn:schemas-microsoft-com:office:word" xmlns:w="http://schemas.openxmlformats.org/wordprocessingml/2006/main" xmlns:w14="http://schemas.microsoft.com/office/word/2010/wordml" xmlns:wpg="http://schemas.microsoft.com/office/word/2010/wordprocessingGroup" xmlns:wpi="http://schemas.microsoft.com/office/word/2010/wordprocessingInk" xmlns:wne="http://schemas.microsoft.com/office/word/2006/wordml" xmlns:wps="http://schemas.microsoft.com/office/word/2010/wordprocessingShape" mc:Ignorable="w14 wp14">
   <w:footnote w:type="separator" w:id="-1">
     <w:p>
       <w:pPr>
@@ -2808,7 +2644,7 @@
 </file>
 
 <file path=word/numbering.xml><?xml version="1.0" encoding="utf-8"?>
-<w:numbering xmlns:wpc="http://schemas.microsoft.com/office/word/2010/wordprocessingCanvas" xmlns:mc="http://schemas.openxmlformats.org/markup-compatibility/2006" xmlns:o="urn:schemas-microsoft-com:office:office" xmlns:r="http://schemas.openxmlformats.org/officeDocument/2006/relationships" xmlns:m="http://schemas.openxmlformats.org/officeDocument/2006/math" xmlns:v="urn:schemas-microsoft-com:vml" xmlns:wp14="http://schemas.microsoft.com/office/word/2010/wordprocessingDrawing" xmlns:wp="http://schemas.openxmlformats.org/drawingml/2006/wordprocessingDrawing" xmlns:w10="urn:schemas-microsoft-com:office:word" xmlns:w="http://schemas.openxmlformats.org/wordprocessingml/2006/main" xmlns:w14="http://schemas.microsoft.com/office/word/2010/wordml" xmlns:wpg="http://schemas.microsoft.com/office/word/2010/wordprocessingGroup" xmlns:wpi="http://schemas.microsoft.com/office/word/2010/wordprocessingInk" xmlns:wne="http://schemas.microsoft.com/office/word/2006/wordml" xmlns:wps="http://schemas.microsoft.com/office/word/2010/wordprocessingShape" mc:Ignorable="w14 wp14">
+<w:numbering xmlns:wpc="http://schemas.microsoft.com/office/word/2010/wordprocessingCanvas" xmlns:mo="http://schemas.microsoft.com/office/mac/office/2008/main" xmlns:mc="http://schemas.openxmlformats.org/markup-compatibility/2006" xmlns:mv="urn:schemas-microsoft-com:mac:vml" xmlns:o="urn:schemas-microsoft-com:office:office" xmlns:r="http://schemas.openxmlformats.org/officeDocument/2006/relationships" xmlns:m="http://schemas.openxmlformats.org/officeDocument/2006/math" xmlns:v="urn:schemas-microsoft-com:vml" xmlns:wp14="http://schemas.microsoft.com/office/word/2010/wordprocessingDrawing" xmlns:wp="http://schemas.openxmlformats.org/drawingml/2006/wordprocessingDrawing" xmlns:w10="urn:schemas-microsoft-com:office:word" xmlns:w="http://schemas.openxmlformats.org/wordprocessingml/2006/main" xmlns:w14="http://schemas.microsoft.com/office/word/2010/wordml" xmlns:wpg="http://schemas.microsoft.com/office/word/2010/wordprocessingGroup" xmlns:wpi="http://schemas.microsoft.com/office/word/2010/wordprocessingInk" xmlns:wne="http://schemas.microsoft.com/office/word/2006/wordml" xmlns:wps="http://schemas.microsoft.com/office/word/2010/wordprocessingShape" mc:Ignorable="w14 wp14">
   <w:abstractNum w:abstractNumId="0">
     <w:nsid w:val="68735612"/>
     <w:multiLevelType w:val="hybridMultilevel"/>
@@ -2945,7 +2781,7 @@
       </w:pPr>
     </w:pPrDefault>
   </w:docDefaults>
-  <w:latentStyles w:defLockedState="0" w:defUIPriority="99" w:defSemiHidden="1" w:defUnhideWhenUsed="1" w:defQFormat="0" w:count="267">
+  <w:latentStyles w:defLockedState="0" w:defUIPriority="99" w:defSemiHidden="1" w:defUnhideWhenUsed="1" w:defQFormat="0" w:count="276">
     <w:lsdException w:name="Normal" w:semiHidden="0" w:uiPriority="0" w:unhideWhenUsed="0" w:qFormat="1"/>
     <w:lsdException w:name="heading 1" w:semiHidden="0" w:uiPriority="9" w:unhideWhenUsed="0" w:qFormat="1"/>
     <w:lsdException w:name="heading 2" w:uiPriority="9" w:qFormat="1"/>
@@ -3334,7 +3170,7 @@
 </file>
 
 <file path=word/stylesWithEffects.xml><?xml version="1.0" encoding="utf-8"?>
-<w:styles xmlns:wpc="http://schemas.microsoft.com/office/word/2010/wordprocessingCanvas" xmlns:mc="http://schemas.openxmlformats.org/markup-compatibility/2006" xmlns:o="urn:schemas-microsoft-com:office:office" xmlns:r="http://schemas.openxmlformats.org/officeDocument/2006/relationships" xmlns:m="http://schemas.openxmlformats.org/officeDocument/2006/math" xmlns:v="urn:schemas-microsoft-com:vml" xmlns:wp14="http://schemas.microsoft.com/office/word/2010/wordprocessingDrawing" xmlns:wp="http://schemas.openxmlformats.org/drawingml/2006/wordprocessingDrawing" xmlns:w10="urn:schemas-microsoft-com:office:word" xmlns:w="http://schemas.openxmlformats.org/wordprocessingml/2006/main" xmlns:w14="http://schemas.microsoft.com/office/word/2010/wordml" xmlns:wpg="http://schemas.microsoft.com/office/word/2010/wordprocessingGroup" xmlns:wpi="http://schemas.microsoft.com/office/word/2010/wordprocessingInk" xmlns:wne="http://schemas.microsoft.com/office/word/2006/wordml" xmlns:wps="http://schemas.microsoft.com/office/word/2010/wordprocessingShape" mc:Ignorable="w14 wp14">
+<w:styles xmlns:wpc="http://schemas.microsoft.com/office/word/2010/wordprocessingCanvas" xmlns:mo="http://schemas.microsoft.com/office/mac/office/2008/main" xmlns:mc="http://schemas.openxmlformats.org/markup-compatibility/2006" xmlns:mv="urn:schemas-microsoft-com:mac:vml" xmlns:o="urn:schemas-microsoft-com:office:office" xmlns:r="http://schemas.openxmlformats.org/officeDocument/2006/relationships" xmlns:m="http://schemas.openxmlformats.org/officeDocument/2006/math" xmlns:v="urn:schemas-microsoft-com:vml" xmlns:wp14="http://schemas.microsoft.com/office/word/2010/wordprocessingDrawing" xmlns:wp="http://schemas.openxmlformats.org/drawingml/2006/wordprocessingDrawing" xmlns:w10="urn:schemas-microsoft-com:office:word" xmlns:w="http://schemas.openxmlformats.org/wordprocessingml/2006/main" xmlns:w14="http://schemas.microsoft.com/office/word/2010/wordml" xmlns:wpg="http://schemas.microsoft.com/office/word/2010/wordprocessingGroup" xmlns:wpi="http://schemas.microsoft.com/office/word/2010/wordprocessingInk" xmlns:wne="http://schemas.microsoft.com/office/word/2006/wordml" xmlns:wps="http://schemas.microsoft.com/office/word/2010/wordprocessingShape" mc:Ignorable="w14 wp14">
   <w:docDefaults>
     <w:rPrDefault>
       <w:rPr>
@@ -3350,7 +3186,7 @@
       </w:pPr>
     </w:pPrDefault>
   </w:docDefaults>
-  <w:latentStyles w:defLockedState="0" w:defUIPriority="99" w:defSemiHidden="1" w:defUnhideWhenUsed="1" w:defQFormat="0" w:count="267">
+  <w:latentStyles w:defLockedState="0" w:defUIPriority="99" w:defSemiHidden="1" w:defUnhideWhenUsed="1" w:defQFormat="0" w:count="276">
     <w:lsdException w:name="Normal" w:semiHidden="0" w:uiPriority="0" w:unhideWhenUsed="0" w:qFormat="1"/>
     <w:lsdException w:name="heading 1" w:semiHidden="0" w:uiPriority="9" w:unhideWhenUsed="0" w:qFormat="1"/>
     <w:lsdException w:name="heading 2" w:uiPriority="9" w:qFormat="1"/>
@@ -4026,7 +3862,7 @@
 </file>
 
 <file path=customXml/itemProps1.xml><?xml version="1.0" encoding="utf-8"?>
-<ds:datastoreItem xmlns:ds="http://schemas.openxmlformats.org/officeDocument/2006/customXml" ds:itemID="{D5490674-FF53-4588-A1B5-7C2C99AD2571}">
+<ds:datastoreItem xmlns:ds="http://schemas.openxmlformats.org/officeDocument/2006/customXml" ds:itemID="{F24FB44F-0A9C-FD4D-8658-CCA283AF3D04}">
   <ds:schemaRefs>
     <ds:schemaRef ds:uri="http://schemas.openxmlformats.org/officeDocument/2006/bibliography"/>
   </ds:schemaRefs>

</xml_diff>

<commit_message>
Allow hash table key size to vary and seed size to be up to 32
</commit_message>
<xml_diff>
--- a/docs/Manual.docx
+++ b/docs/Manual.docx
@@ -1,6 +1,6 @@
 
 <file path=word/document.xml><?xml version="1.0" encoding="utf-8"?>
-<w:document xmlns:wpc="http://schemas.microsoft.com/office/word/2010/wordprocessingCanvas" xmlns:mo="http://schemas.microsoft.com/office/mac/office/2008/main" xmlns:mc="http://schemas.openxmlformats.org/markup-compatibility/2006" xmlns:mv="urn:schemas-microsoft-com:mac:vml" xmlns:o="urn:schemas-microsoft-com:office:office" xmlns:r="http://schemas.openxmlformats.org/officeDocument/2006/relationships" xmlns:m="http://schemas.openxmlformats.org/officeDocument/2006/math" xmlns:v="urn:schemas-microsoft-com:vml" xmlns:wp14="http://schemas.microsoft.com/office/word/2010/wordprocessingDrawing" xmlns:wp="http://schemas.openxmlformats.org/drawingml/2006/wordprocessingDrawing" xmlns:w10="urn:schemas-microsoft-com:office:word" xmlns:w="http://schemas.openxmlformats.org/wordprocessingml/2006/main" xmlns:w14="http://schemas.microsoft.com/office/word/2010/wordml" xmlns:wpg="http://schemas.microsoft.com/office/word/2010/wordprocessingGroup" xmlns:wpi="http://schemas.microsoft.com/office/word/2010/wordprocessingInk" xmlns:wne="http://schemas.microsoft.com/office/word/2006/wordml" xmlns:wps="http://schemas.microsoft.com/office/word/2010/wordprocessingShape" mc:Ignorable="w14 wp14">
+<w:document xmlns:wpc="http://schemas.microsoft.com/office/word/2010/wordprocessingCanvas" xmlns:mc="http://schemas.openxmlformats.org/markup-compatibility/2006" xmlns:o="urn:schemas-microsoft-com:office:office" xmlns:r="http://schemas.openxmlformats.org/officeDocument/2006/relationships" xmlns:m="http://schemas.openxmlformats.org/officeDocument/2006/math" xmlns:v="urn:schemas-microsoft-com:vml" xmlns:wp14="http://schemas.microsoft.com/office/word/2010/wordprocessingDrawing" xmlns:wp="http://schemas.openxmlformats.org/drawingml/2006/wordprocessingDrawing" xmlns:w10="urn:schemas-microsoft-com:office:word" xmlns:w="http://schemas.openxmlformats.org/wordprocessingml/2006/main" xmlns:w14="http://schemas.microsoft.com/office/word/2010/wordml" xmlns:wpg="http://schemas.microsoft.com/office/word/2010/wordprocessingGroup" xmlns:wpi="http://schemas.microsoft.com/office/word/2010/wordprocessingInk" xmlns:wne="http://schemas.microsoft.com/office/word/2006/wordml" xmlns:wps="http://schemas.microsoft.com/office/word/2010/wordprocessingShape" mc:Ignorable="w14 wp14">
   <w:body>
     <w:p>
       <w:pPr>
@@ -28,10 +28,7 @@
         <w:br/>
       </w:r>
       <w:r>
-        <w:t>October</w:t>
-      </w:r>
-      <w:r>
-        <w:t xml:space="preserve"> 2012</w:t>
+        <w:t>September, 2013</w:t>
       </w:r>
     </w:p>
     <w:p>
@@ -52,14 +49,35 @@
       <w:r>
         <w:t xml:space="preserve"> is a tool that is intended to serve as the read aligner in a gene sequencing pipeline.  Its theory of operation is described in </w:t>
       </w:r>
-      <w:hyperlink r:id="rId9" w:history="1">
-        <w:r>
-          <w:rPr>
-            <w:rStyle w:val="Hyperlink"/>
-          </w:rPr>
-          <w:t>Faster and More Accurate Sequence Alignment with SNAP</w:t>
-        </w:r>
-      </w:hyperlink>
+      <w:commentRangeStart w:id="0"/>
+      <w:r>
+        <w:fldChar w:fldCharType="begin"/>
+      </w:r>
+      <w:r>
+        <w:instrText xml:space="preserve"> HYPERLINK "http://arxiv.org/abs/1111.5572" </w:instrText>
+      </w:r>
+      <w:r>
+        <w:fldChar w:fldCharType="separate"/>
+      </w:r>
+      <w:r>
+        <w:rPr>
+          <w:rStyle w:val="Hyperlink"/>
+        </w:rPr>
+        <w:t>Faster and More Accurate Sequence Alignment with SNAP</w:t>
+      </w:r>
+      <w:r>
+        <w:rPr>
+          <w:rStyle w:val="Hyperlink"/>
+        </w:rPr>
+        <w:fldChar w:fldCharType="end"/>
+      </w:r>
+      <w:commentRangeEnd w:id="0"/>
+      <w:r>
+        <w:rPr>
+          <w:rStyle w:val="CommentReference"/>
+        </w:rPr>
+        <w:commentReference w:id="0"/>
+      </w:r>
       <w:r>
         <w:t>.  This document is intended to describe how to run the tool, rather than being an in-depth description of how it works.</w:t>
       </w:r>
@@ -75,12 +93,7 @@
         <w:t>aligner</w:t>
       </w:r>
       <w:r>
-        <w:t>.  Its task is to t</w:t>
-      </w:r>
-      <w:bookmarkStart w:id="0" w:name="_GoBack"/>
-      <w:bookmarkEnd w:id="0"/>
-      <w:r>
-        <w:t>ake reads generated by a shotgun sequencer and a reference genome and determine where the reads best match against the genome.</w:t>
+        <w:t>.  Its task is to take reads generated by a shotgun sequencer and a reference genome and determine where the reads best match against the genome.</w:t>
       </w:r>
       <w:r>
         <w:t xml:space="preserve">  SNAP works by building an index of the reference genome, and then using that index in the sequencing process.  Typically, you’ll build the index once and then read it in each time you want to align a set of reads</w:t>
@@ -115,7 +128,13 @@
         <w:t xml:space="preserve"> </w:t>
       </w:r>
       <w:r>
-        <w:t>It does not speed up perfectly due to contention for memory and IO resources, but it still benefits greatly.  We measured a speedup of 20x on a 32 core AMD-based machine.</w:t>
+        <w:t>It does not speed up perfectly due to contention for memory and IO resources, but it still benefits greatly.  We measured a speedup of 2</w:t>
+      </w:r>
+      <w:r>
+        <w:t>8</w:t>
+      </w:r>
+      <w:r>
+        <w:t>x on a 32 core AMD-based machine.</w:t>
       </w:r>
     </w:p>
     <w:p>
@@ -175,13 +194,7 @@
         <w:t>)</w:t>
       </w:r>
       <w:r>
-        <w:t>.  SNAP stores its index in a directory</w:t>
-      </w:r>
-      <w:r>
-        <w:t xml:space="preserve"> (which you need to create manually before running the tool)</w:t>
-      </w:r>
-      <w:r>
-        <w:t xml:space="preserve">, and when you’re using it to </w:t>
+        <w:t xml:space="preserve">.  SNAP stores its index in a directory, and when you’re using it to </w:t>
       </w:r>
       <w:r>
         <w:t>align</w:t>
@@ -190,7 +203,19 @@
         <w:t xml:space="preserve"> reads it starts by reading the index.  </w:t>
       </w:r>
       <w:r>
-        <w:t>Indices run from 35-50 gigabytes in size for the full human genome</w:t>
+        <w:t xml:space="preserve">Indices run from </w:t>
+      </w:r>
+      <w:r>
+        <w:t>40</w:t>
+      </w:r>
+      <w:r>
+        <w:t>-5</w:t>
+      </w:r>
+      <w:r>
+        <w:t>7</w:t>
+      </w:r>
+      <w:r>
+        <w:t xml:space="preserve"> gigabytes in size for the full human genome</w:t>
       </w:r>
       <w:r>
         <w:t xml:space="preserve"> depending on the parameters you select.  </w:t>
@@ -199,7 +224,7 @@
         <w:t>Indices will be correspondingly smaller for subsets of the genome</w:t>
       </w:r>
       <w:r>
-        <w:t>.</w:t>
+        <w:t>, or for organisms with smaller genomes.</w:t>
       </w:r>
     </w:p>
     <w:p>
@@ -218,7 +243,10 @@
         <w:t>hg19</w:t>
       </w:r>
       <w:r>
-        <w:t xml:space="preserve"> took a little less than half an hour on our machine.  The index build process is serial, so unlike alignment it does not benefit from multi-processor machines.</w:t>
+        <w:t xml:space="preserve"> took a little less tha</w:t>
+      </w:r>
+      <w:r>
+        <w:t>n half an hour on our machine.  It runs in parallel when possible, but depending on the parameters for the index there may or not be much parallelism available.  In any case, it does not get as good scaling as running alignments.</w:t>
       </w:r>
     </w:p>
     <w:p>
@@ -728,10 +756,28 @@
         <w:t>SNAP</w:t>
       </w:r>
       <w:r>
-        <w:t xml:space="preserve"> can handle seeds up to size 23</w:t>
-      </w:r>
-      <w:r>
-        <w:t xml:space="preserve">, with 20 being a good default for ~100 base reads with error rates around 2%.  Probably the best idea is to experiment with different seeds sizes for your application and see what works best; the cost to generate a new index or to run test alignments is </w:t>
+        <w:t xml:space="preserve"> can handle seeds up to size </w:t>
+      </w:r>
+      <w:r>
+        <w:t>32</w:t>
+      </w:r>
+      <w:r>
+        <w:t>, with 2</w:t>
+      </w:r>
+      <w:r>
+        <w:t>3</w:t>
+      </w:r>
+      <w:r>
+        <w:t xml:space="preserve"> being a good default for ~100 base rea</w:t>
+      </w:r>
+      <w:r>
+        <w:t>ds with error rates around 2%.  For longer reads, longer seeds make sense. A good rule of thumb is that the seed size should be less than a quarter of the read size (or smaller for lower quality reads).  Our experiments show that for seeds smaller than a quarter of the read size there is little if any effect on alignment quality, but that there can be a noticeable performance improvement for larger seeds.</w:t>
+      </w:r>
+    </w:p>
+    <w:p>
+      <w:r>
+        <w:lastRenderedPageBreak/>
+        <w:t xml:space="preserve">Probably the best idea is to experiment with different seeds sizes for your application and see what works best; the cost to generate a new index or to run test alignments is </w:t>
       </w:r>
       <w:r>
         <w:t xml:space="preserve">fairly </w:t>
@@ -740,81 +786,318 @@
         <w:t>low.</w:t>
       </w:r>
       <w:r>
-        <w:t xml:space="preserve">  If you’re using only part of the human genome, or the genome of a smaller organism</w:t>
-      </w:r>
-      <w:r>
-        <w:t>,</w:t>
-      </w:r>
-      <w:r>
-        <w:t xml:space="preserve"> you may want to use smaller seed lengths because there may be fewer seeds that occur too many times in the genome.</w:t>
-      </w:r>
-    </w:p>
-    <w:p>
+        <w:t xml:space="preserve">  </w:t>
+      </w:r>
+    </w:p>
+    <w:p>
+      <w:r>
+        <w:t>SNAP’s hash table uses 32-</w:t>
+      </w:r>
+      <w:r>
+        <w:t xml:space="preserve">bit values to represent the location in the genome that a seed occurs.  </w:t>
+      </w:r>
+      <w:r>
+        <w:t>It stores values</w:t>
+      </w:r>
+      <w:r>
+        <w:t xml:space="preserve"> larger than the size of the reference genome</w:t>
+      </w:r>
+      <w:r>
+        <w:t xml:space="preserve"> in the hash table’s location field</w:t>
+      </w:r>
+      <w:r>
+        <w:t xml:space="preserve"> to indicate that a seed occurs more than one time in the reference.  The human genome is about 3 billion bases in length, and it’s possible to represent 2</w:t>
+      </w:r>
+      <w:r>
+        <w:rPr>
+          <w:vertAlign w:val="superscript"/>
+        </w:rPr>
+        <w:t>32</w:t>
+      </w:r>
+      <w:r>
+        <w:t xml:space="preserve">, or just </w:t>
+      </w:r>
+      <w:r>
+        <w:t>fewer than</w:t>
+      </w:r>
+      <w:r>
+        <w:t xml:space="preserve"> 4.3 billion different values in 32 bits.  This means that if more than 1.3 billion seeds occur in more than one place in the genome SNAP will not be able to represent it in its index.  For the </w:t>
+      </w:r>
+      <w:r>
+        <w:rPr>
+          <w:rStyle w:val="Emphasis"/>
+        </w:rPr>
+        <w:t>hg19</w:t>
+      </w:r>
+      <w:r>
+        <w:t xml:space="preserve"> reference human genome, this means that seed sizes less than </w:t>
+      </w:r>
+      <w:r>
+        <w:t>1</w:t>
+      </w:r>
+      <w:r>
+        <w:t>9</w:t>
+      </w:r>
+      <w:r>
+        <w:t xml:space="preserve"> will not work; trying to generate an index with too small a seed size will </w:t>
+      </w:r>
+      <w:r>
+        <w:t>result in</w:t>
+      </w:r>
+      <w:r>
+        <w:t xml:space="preserve"> an error.</w:t>
+      </w:r>
+    </w:p>
+    <w:p>
+      <w:r>
+        <w:t>SNAP will never be able to build an index for an organism with a genome with more than 2</w:t>
+      </w:r>
+      <w:r>
+        <w:rPr>
+          <w:vertAlign w:val="superscript"/>
+        </w:rPr>
+        <w:t>32</w:t>
+      </w:r>
+      <w:r>
+        <w:t xml:space="preserve"> bases, and in practice it will have trouble with genomes much bigger than 3 billion because of hash table collisions, though you may be able to get it to work by trying large seed sizes.</w:t>
+      </w:r>
+    </w:p>
+    <w:p>
+      <w:pPr>
+        <w:pStyle w:val="Heading2"/>
+      </w:pPr>
+      <w:r>
+        <w:t>2.2 Key Size</w:t>
+      </w:r>
+    </w:p>
+    <w:p>
+      <w:r>
+        <w:t>Since there are four DNA bases, it takes two bits to represent each possible base.  The SNAP hash table include</w:t>
+      </w:r>
+      <w:r>
+        <w:t>s</w:t>
+      </w:r>
+      <w:r>
+        <w:t xml:space="preserve"> a key field that stores the seed in binary form.  Therefore 32 bits (4 bytes) of hash table key can represent a seed size of 16 bases.  Since 16 bases is to</w:t>
+      </w:r>
+      <w:r>
+        <w:t>o</w:t>
+      </w:r>
+      <w:r>
+        <w:t xml:space="preserve"> small to represent the human genome (because of the number of duplicates), SNAP compensates for this by using more than one hash table.  A seed consists of two portions: some number of bases that specify which hash table to use, and then the remainder that are stored in the hash table key.  So, for example, if we had a seed size of 17 and a</w:t>
+      </w:r>
+      <w:r>
+        <w:t xml:space="preserve"> hash table key size of 32 bits, </w:t>
+      </w:r>
+      <w:r>
+        <w:t xml:space="preserve">SNAP would actually keep four separate hash tables, one each for seeds starting with A, </w:t>
+      </w:r>
+      <w:r>
+        <w:t>C, T and G.  As the seed size grows, the number of hash tables also grows with the fourth power</w:t>
+      </w:r>
+      <w:r>
+        <w:t xml:space="preserve"> of the number of bases beyond the size of the hash table key</w:t>
+      </w:r>
+      <w:r>
+        <w:t>.  After a while, this becomes absurd.  For example, for a seed size of 32 bases and a key size of 32 bits this would result in 4 billion hash tables (more than there are bases in the human genome, so many of them would be empty)</w:t>
+      </w:r>
+      <w:r>
+        <w:t>; just the array of pointers to these hash tables would take 32GB</w:t>
+      </w:r>
+      <w:r>
+        <w:t>.</w:t>
+      </w:r>
+    </w:p>
+    <w:p>
+      <w:r>
+        <w:t xml:space="preserve">SNAP handles this problem by allowing you to decide the key size of the hash table </w:t>
+      </w:r>
+      <w:r>
+        <w:t xml:space="preserve">key </w:t>
+      </w:r>
+      <w:r>
+        <w:t>at index generation time.  The key size can be any number of</w:t>
+      </w:r>
+      <w:r>
+        <w:t xml:space="preserve"> bytes from 4 to 8, inclusive.  SNAP requires that the seed size be large enough that it uses at least all of the key bits, and small enough that it not result in more than 256K hash tables.  In practice, this means that the seed size must be between 4x the key size in bytes and 4x the key size plus 9.  So for a 4 byte key size the seed size can be from 16 to 25 (assuming that it doesn’t run out of genome address space; key sizes lower than 19 don’t work with hg19).  For a key size of 5 bytes you can get to 29 bases, and 6 is enough for 32.</w:t>
+      </w:r>
+    </w:p>
+    <w:p>
+      <w:r>
+        <w:t>Increasing the key size increases the size of the hash table, but does not in any affect the results of an alignment.  Therefore, it’s generally a good idea to use the smallest key size that works for the seed size you’ve selected.</w:t>
+      </w:r>
+    </w:p>
+    <w:p>
+      <w:pPr>
+        <w:pStyle w:val="Heading2"/>
+      </w:pPr>
+      <w:r>
+        <w:t>2.</w:t>
+      </w:r>
+      <w:r>
+        <w:t>3</w:t>
+      </w:r>
+      <w:r>
+        <w:t xml:space="preserve"> </w:t>
+      </w:r>
+      <w:r>
+        <w:t>Other Index Parameters</w:t>
+      </w:r>
+    </w:p>
+    <w:p>
+      <w:r>
+        <w:t xml:space="preserve">Because many seeds occur more than once in a genome, and because SNAP may use more than one hash table (see section 2.2), it is necessary for SNAP to compute the size of each of its hash tables before loading them.  There are three ways to do this.  The simplest way is to let SNAP estimate the size of each of its tables.  It does this by making a pass through the reference genome and using an approximate </w:t>
+      </w:r>
       <w:r>
         <w:lastRenderedPageBreak/>
-        <w:t>SNAP’s hash table uses 32-</w:t>
-      </w:r>
-      <w:r>
-        <w:t xml:space="preserve">bit values to represent the location in the genome that a seed occurs.  </w:t>
-      </w:r>
-      <w:r>
-        <w:t>It stores values</w:t>
-      </w:r>
-      <w:r>
-        <w:t xml:space="preserve"> larger than the size of the reference genome</w:t>
-      </w:r>
-      <w:r>
-        <w:t xml:space="preserve"> in the hash table’s location field</w:t>
-      </w:r>
-      <w:r>
-        <w:t xml:space="preserve"> to indicate that a seed occurs more than one time in the reference.  The human genome is about 3 billion bases in length, and it’s possible to represent 2</w:t>
-      </w:r>
-      <w:r>
-        <w:rPr>
-          <w:vertAlign w:val="superscript"/>
-        </w:rPr>
-        <w:t>32</w:t>
-      </w:r>
-      <w:r>
-        <w:t xml:space="preserve">, or just </w:t>
-      </w:r>
-      <w:r>
-        <w:t>fewer than</w:t>
-      </w:r>
-      <w:r>
-        <w:t xml:space="preserve"> 4.3 billion different values in 32 bits.  This means that if more than 1.3 billion seeds occur in more than one place in the genome SNAP will not be able to represent it in its index.  For the </w:t>
-      </w:r>
-      <w:r>
-        <w:rPr>
-          <w:rStyle w:val="Emphasis"/>
-        </w:rPr>
-        <w:t>hg19</w:t>
-      </w:r>
-      <w:r>
-        <w:t xml:space="preserve"> reference human genome, this means that seed sizes less than </w:t>
-      </w:r>
-      <w:r>
-        <w:t xml:space="preserve">17 will not work; trying to generate an index with too small a seed size will </w:t>
-      </w:r>
-      <w:r>
-        <w:t>result in</w:t>
-      </w:r>
-      <w:r>
-        <w:t xml:space="preserve"> an error.</w:t>
-      </w:r>
-    </w:p>
-    <w:p>
-      <w:r>
-        <w:t>SNAP will never be able to build an index for an organism with a genome with more than 2</w:t>
-      </w:r>
-      <w:r>
-        <w:rPr>
-          <w:vertAlign w:val="superscript"/>
-        </w:rPr>
-        <w:t>32</w:t>
-      </w:r>
-      <w:r>
-        <w:t xml:space="preserve"> bases, and in practice it will have trouble with genomes much bigger than 3 billion because of hash table collisions, though you may be able to get it to work by trying large seed sizes.</w:t>
+        <w:t xml:space="preserve">counter algorithm.  This counter tends to be a little conservative, so this will sometimes result in larger hash tables than are strictly necessary.  If you’re building an index for the hg19 reference genome, SNAP comes preloaded with the table size estimates (for all seed size/key size pairs that result in 16K hash tables or fewer, and also for </w:t>
+      </w:r>
+      <w:r>
+        <w:t>key size 4 bytes and seed size 22 and 23 bases).  To use these preloaded estimates, use the –hg19 switch.  This will result in both a faster index build and a smaller index.  The third method to compute the table sizes is to specify the –exact switch, which will result in a slower, more thorough computation of the number of seeds in each table.  This gives the benefits of the –hg19 switch for other reference genomes, but at the cost of some speed and memory footprint (during index build time).</w:t>
+      </w:r>
+    </w:p>
+    <w:p>
+      <w:r>
+        <w:t>Another parameter used</w:t>
+      </w:r>
+      <w:r>
+        <w:t xml:space="preserve"> for building the index is the hash table slack.  In almost all cases, you will not need to change this from its default value</w:t>
+      </w:r>
+      <w:r>
+        <w:t>, so you can skip tuning this.</w:t>
+      </w:r>
+      <w:r>
+        <w:t xml:space="preserve">  Slack represents entries in the table that remain empty after the full index is loaded.  Increasing slack increases the size of the table, and so the memory footprint of SNAP.  To a point, increasing slack can improve performance a small amount, but this quickly reaches diminishing returns, and actually has a small negative effect after a while (which is due to memory cache issues).</w:t>
+      </w:r>
+      <w:r>
+        <w:t xml:space="preserve"> </w:t>
+      </w:r>
+      <w:r>
+        <w:t>SNAP’s default slack parameter is 0.3, giving .3 of an empty entry for every used one (or equivalently about a 77% table loading).  If you’re very short on memory you might reduce the slack value.  There’s probably little reason to increase it.</w:t>
+      </w:r>
+    </w:p>
+    <w:p>
+      <w:r>
+        <w:t>The –O switch controls the size of a data structure used during index construction.  If index build fails and tells you to use a larger value for –O, then you should.  Otherwise, there is no reason to change it.  If an index build succeeds, the resulting index doesn’t depend on the value of –O.  All that it affects is the memory footprint during index build.</w:t>
+      </w:r>
+    </w:p>
+    <w:p>
+      <w:pPr>
+        <w:pStyle w:val="Heading1"/>
+      </w:pPr>
+      <w:r>
+        <w:t xml:space="preserve">3 </w:t>
+      </w:r>
+      <w:r>
+        <w:t>Aligning Reads</w:t>
+      </w:r>
+    </w:p>
+    <w:p>
+      <w:r>
+        <w:t>Once you have built an index, you will want to use SNAP to align reads.  Doing this is fairly simple: SNAP consumes FASTQ</w:t>
+      </w:r>
+      <w:r>
+        <w:t xml:space="preserve">, SAM, BAM and </w:t>
+      </w:r>
+      <w:proofErr w:type="spellStart"/>
+      <w:r>
+        <w:t>gzipped</w:t>
+      </w:r>
+      <w:proofErr w:type="spellEnd"/>
+      <w:r>
+        <w:t xml:space="preserve"> FASTQ and SAM</w:t>
+      </w:r>
+      <w:r>
+        <w:t xml:space="preserve"> files and produces its results in a SAM </w:t>
+      </w:r>
+      <w:r>
+        <w:t>or BAM file</w:t>
+      </w:r>
+      <w:r>
+        <w:t>.  In its simplest version,</w:t>
+      </w:r>
+      <w:r>
+        <w:t xml:space="preserve"> for single-end (unpaired) alignment,</w:t>
+      </w:r>
+      <w:r>
+        <w:t xml:space="preserve"> you run </w:t>
+      </w:r>
+      <w:r>
+        <w:rPr>
+          <w:rStyle w:val="Emphasis"/>
+        </w:rPr>
+        <w:t>snap single</w:t>
+      </w:r>
+      <w:r>
+        <w:t xml:space="preserve"> with the name of </w:t>
+      </w:r>
+      <w:r>
+        <w:t>the</w:t>
+      </w:r>
+      <w:r>
+        <w:t xml:space="preserve"> index directory </w:t>
+      </w:r>
+      <w:r>
+        <w:t xml:space="preserve">you’ve built and the input file, and specify the output file with </w:t>
+      </w:r>
+      <w:r>
+        <w:rPr>
+          <w:rStyle w:val="Emphasis"/>
+        </w:rPr>
+        <w:t>-o</w:t>
+      </w:r>
+      <w:r>
+        <w:t xml:space="preserve">.  </w:t>
+      </w:r>
+      <w:r>
+        <w:t xml:space="preserve">SNAP determines both input and output file types by looking at the end of the filename, so files that end in .BAM are BAM files, etc.  </w:t>
+      </w:r>
+      <w:r>
+        <w:t>SNAP</w:t>
+      </w:r>
+      <w:r>
+        <w:t xml:space="preserve"> will load the index and then run alignment and put the result in </w:t>
+      </w:r>
+      <w:r>
+        <w:t>the specified output file</w:t>
+      </w:r>
+      <w:r>
+        <w:t>.</w:t>
+      </w:r>
+      <w:r>
+        <w:t xml:space="preserve"> For paired-end alignment, there’s a similar command, </w:t>
+      </w:r>
+      <w:r>
+        <w:rPr>
+          <w:rStyle w:val="Emphasis"/>
+        </w:rPr>
+        <w:t>snap paired</w:t>
+      </w:r>
+      <w:r>
+        <w:t xml:space="preserve">, that takes two </w:t>
+      </w:r>
+      <w:r>
+        <w:t>input</w:t>
+      </w:r>
+      <w:r>
+        <w:t xml:space="preserve"> files.</w:t>
+      </w:r>
+    </w:p>
+    <w:p>
+      <w:r>
+        <w:t xml:space="preserve">SNAP runs </w:t>
+      </w:r>
+      <w:r>
+        <w:t xml:space="preserve">on all of the processor cores in your machine by default. </w:t>
+      </w:r>
+      <w:r>
+        <w:t xml:space="preserve">See section 3.2 for instructions on how to run on </w:t>
+      </w:r>
+      <w:r>
+        <w:t>fewer</w:t>
+      </w:r>
+      <w:r>
+        <w:t xml:space="preserve"> cores.</w:t>
       </w:r>
     </w:p>
     <w:p>
@@ -822,7 +1105,169 @@
         <w:pStyle w:val="Heading2"/>
       </w:pPr>
       <w:r>
-        <w:t>2.</w:t>
+        <w:t>3.1 Alignment Parameters</w:t>
+      </w:r>
+    </w:p>
+    <w:p>
+      <w:r>
+        <w:t xml:space="preserve">SNAP has a set of parameters that control its alignment process that may be specified on the command line. </w:t>
+      </w:r>
+      <w:r>
+        <w:t xml:space="preserve"> These control how the alignment works al</w:t>
+      </w:r>
+      <w:r>
+        <w:t xml:space="preserve">ong with </w:t>
+      </w:r>
+      <w:r>
+        <w:t>the seed size chosen</w:t>
+      </w:r>
+      <w:r>
+        <w:t xml:space="preserve"> at index build time.</w:t>
+      </w:r>
+    </w:p>
+    <w:p>
+      <w:r>
+        <w:t xml:space="preserve">The most important by far of the parameters is </w:t>
+      </w:r>
+      <w:r>
+        <w:t>MaxHits</w:t>
+      </w:r>
+      <w:r>
+        <w:t xml:space="preserve">, both in terms of effect on the quality of the result and also on the performance.  </w:t>
+      </w:r>
+      <w:r>
+        <w:t xml:space="preserve">For paired-end alignment </w:t>
+      </w:r>
+      <w:proofErr w:type="spellStart"/>
+      <w:r>
+        <w:t>maxSeeds</w:t>
+      </w:r>
+      <w:proofErr w:type="spellEnd"/>
+      <w:r>
+        <w:t xml:space="preserve"> also has a large effect on performance, but with a smaller effect on accuracy than </w:t>
+      </w:r>
+      <w:proofErr w:type="spellStart"/>
+      <w:r>
+        <w:t>maxHits</w:t>
+      </w:r>
+      <w:proofErr w:type="spellEnd"/>
+      <w:r>
+        <w:t>.</w:t>
+      </w:r>
+    </w:p>
+    <w:p>
+      <w:pPr>
+        <w:pStyle w:val="Heading3"/>
+      </w:pPr>
+      <w:r>
+        <w:lastRenderedPageBreak/>
+        <w:t>3.1.</w:t>
+      </w:r>
+      <w:r>
+        <w:t>1</w:t>
+      </w:r>
+      <w:r>
+        <w:t xml:space="preserve"> </w:t>
+      </w:r>
+      <w:proofErr w:type="spellStart"/>
+      <w:r>
+        <w:t>MaxHits</w:t>
+      </w:r>
+      <w:proofErr w:type="spellEnd"/>
+    </w:p>
+    <w:p>
+      <w:r>
+        <w:t xml:space="preserve">There are patterns that occur many times in the human genome, some as many as </w:t>
+      </w:r>
+      <w:r>
+        <w:t>hundreds</w:t>
+      </w:r>
+      <w:r>
+        <w:t xml:space="preserve"> of thousands of times. Searching for hits with seeds that match one of these patterns is often very wasteful of time, and often a read will contain some seeds that hits in these repetitive regions while other parts of the read are less ambiguous, so it makes sense to narrow down the search based on the more rare part of the read.</w:t>
+      </w:r>
+    </w:p>
+    <w:p>
+      <w:r>
+        <w:t xml:space="preserve">SNAP uses </w:t>
+      </w:r>
+      <w:r>
+        <w:t>MaxHits</w:t>
+      </w:r>
+      <w:r>
+        <w:t xml:space="preserve"> to determine how many hits are too many. SNAP will ignore seeds that </w:t>
+      </w:r>
+      <w:r>
+        <w:t xml:space="preserve">have </w:t>
+      </w:r>
+      <w:r>
+        <w:t>more hits than this, and pretend that it never used that seed.</w:t>
+      </w:r>
+    </w:p>
+    <w:p>
+      <w:r>
+        <w:t xml:space="preserve">Lower </w:t>
+      </w:r>
+      <w:r>
+        <w:t>MaxHits</w:t>
+      </w:r>
+      <w:r>
+        <w:t xml:space="preserve"> results in better performance, but also misses some possible alignments, and also misses some cases where there an alignment is ambiguous (because of the possible candidates was never considered because all of the seed matches that pointed to it were excluded as being too popular).  Thus, decreasing </w:t>
+      </w:r>
+      <w:r>
+        <w:t>MaxHits</w:t>
+      </w:r>
+      <w:r>
+        <w:t xml:space="preserve"> can increase the error rate.</w:t>
+      </w:r>
+    </w:p>
+    <w:p>
+      <w:r>
+        <w:t xml:space="preserve">To change </w:t>
+      </w:r>
+      <w:proofErr w:type="spellStart"/>
+      <w:r>
+        <w:t>maxHits</w:t>
+      </w:r>
+      <w:proofErr w:type="spellEnd"/>
+      <w:r>
+        <w:t xml:space="preserve"> for single-end alignment, use the –h parameter.  Very good quality uses values around 2000, while 300 is the default and as low as 10 can be useful for a quick pass over the data.</w:t>
+      </w:r>
+    </w:p>
+    <w:p>
+      <w:r>
+        <w:t xml:space="preserve">For paired-end alignment, there </w:t>
+      </w:r>
+      <w:r>
+        <w:t xml:space="preserve">is a similar parameter, -H (with a capital H).  The paired-end aligner uses a different algorithm than the single-end aligner.  Before computing any scores, it intersects the set of seed hits with one another to find candidates to score.  This intersection happens in time that’s proportional to the log of the number of seed hits, and is linear in the number of places where the seeds hit next to one another.  Because of the log factor, there is less of a performance hit to use much larger values of </w:t>
+      </w:r>
+      <w:proofErr w:type="spellStart"/>
+      <w:r>
+        <w:t>maxHits</w:t>
+      </w:r>
+      <w:proofErr w:type="spellEnd"/>
+      <w:r>
+        <w:t>.  The SNAP default for –H is 16000, and there is a small benefit in turning it up to 300000.  It runs very quickly with very small values like 10 or 20.</w:t>
+      </w:r>
+    </w:p>
+    <w:p>
+      <w:r>
+        <w:t xml:space="preserve">When the paired-end aligner can’t find a place in the genome where both ends of a read align near one another, it tries to align each end independently using the single-end aligner (and applies a penalty to the resulting mapping quality).  Therefore, the –h parameter is still meaningful for paired-end alignments, which also explains why there’s a different flag value for </w:t>
+      </w:r>
+      <w:proofErr w:type="spellStart"/>
+      <w:r>
+        <w:t>maxHits</w:t>
+      </w:r>
+      <w:proofErr w:type="spellEnd"/>
+      <w:r>
+        <w:t xml:space="preserve"> for single- and paired- end alignments.</w:t>
+      </w:r>
+    </w:p>
+    <w:p>
+      <w:pPr>
+        <w:pStyle w:val="Heading3"/>
+      </w:pPr>
+      <w:r>
+        <w:t>3.1.</w:t>
       </w:r>
       <w:r>
         <w:t>2</w:t>
@@ -830,682 +1275,136 @@
       <w:r>
         <w:t xml:space="preserve"> </w:t>
       </w:r>
-      <w:r>
-        <w:t>Other Index Parameters</w:t>
-      </w:r>
-    </w:p>
-    <w:p>
-      <w:r>
-        <w:t xml:space="preserve">If you are indexing the human genome, you can save some time in the indexing process by passing </w:t>
-      </w:r>
-      <w:r>
-        <w:rPr>
-          <w:rFonts w:ascii="Consolas" w:hAnsi="Consolas"/>
-          <w:sz w:val="20"/>
-          <w:szCs w:val="20"/>
-        </w:rPr>
-        <w:t>-hg19</w:t>
-      </w:r>
-      <w:r>
-        <w:t xml:space="preserve"> to </w:t>
-      </w:r>
-      <w:r>
-        <w:rPr>
-          <w:rFonts w:ascii="Consolas" w:hAnsi="Consolas"/>
-          <w:sz w:val="20"/>
-          <w:szCs w:val="20"/>
-        </w:rPr>
-        <w:t>snap index</w:t>
-      </w:r>
-      <w:r>
-        <w:t xml:space="preserve">. This will make SNAP use </w:t>
-      </w:r>
       <w:proofErr w:type="spellStart"/>
       <w:r>
-        <w:t>precomputed</w:t>
+        <w:t>MaxDist</w:t>
       </w:r>
       <w:proofErr w:type="spellEnd"/>
-      <w:r>
-        <w:t xml:space="preserve"> constants for the sizes of the hash tables instead of attempting to estimate them from the genome.</w:t>
-      </w:r>
-    </w:p>
-    <w:p>
-      <w:r>
-        <w:t>The only parameter necessary for building the index is the hash table slack.  In almost all cases, you will not need to change this from its default value</w:t>
-      </w:r>
-      <w:r>
-        <w:t>, so you can skip tuning this.</w:t>
-      </w:r>
-      <w:r>
-        <w:t xml:space="preserve">  Slack represents entries in the table that remain empty after the full index is loaded.  Increasing slack increases the size of the table, and so the memory footprint of SNAP.  To a point, increasing slack can improve performance a small amount, but this quickly reaches diminishing returns, and actually has a small negative effect after a while (which is due to memory cache issues).</w:t>
-      </w:r>
+    </w:p>
+    <w:p>
+      <w:proofErr w:type="spellStart"/>
+      <w:r>
+        <w:t>MaxDist</w:t>
+      </w:r>
+      <w:proofErr w:type="spellEnd"/>
+      <w:r>
+        <w:t xml:space="preserve"> is the maximum edit distance that SNAP will ever tolerate between a read and a candidate match in the reference genome.  Increasing </w:t>
+      </w:r>
+      <w:proofErr w:type="spellStart"/>
+      <w:r>
+        <w:t>MaxDist</w:t>
+      </w:r>
+      <w:proofErr w:type="spellEnd"/>
       <w:r>
         <w:t xml:space="preserve"> </w:t>
       </w:r>
       <w:r>
-        <w:t>SNAP’s default slack parameter is 0.3, giving .3 of an empty entry for every used one (or equivalently about a 77% table loading).  If you’re very short on memory you might reduce the slack value.  There’s probably little reason to increase it.</w:t>
-      </w:r>
-    </w:p>
-    <w:p>
-      <w:pPr>
-        <w:pStyle w:val="Heading1"/>
-      </w:pPr>
-      <w:r>
-        <w:t xml:space="preserve">3 </w:t>
-      </w:r>
-      <w:r>
-        <w:t>Aligning Reads</w:t>
-      </w:r>
-    </w:p>
-    <w:p>
-      <w:r>
-        <w:t xml:space="preserve">Once you have built an index, you will want to use SNAP to align reads.  Doing this is fairly simple: SNAP consumes FASTQ files and produces its results in a set of SAM files (one for each </w:t>
-      </w:r>
-      <w:r>
-        <w:t>processor used by SNAP).  In its simplest version,</w:t>
-      </w:r>
-      <w:r>
-        <w:t xml:space="preserve"> for single-end (unpaired) alignment,</w:t>
-      </w:r>
-      <w:r>
-        <w:t xml:space="preserve"> you run </w:t>
-      </w:r>
-      <w:r>
-        <w:rPr>
-          <w:rStyle w:val="Emphasis"/>
-        </w:rPr>
-        <w:t>snap single</w:t>
-      </w:r>
-      <w:r>
-        <w:t xml:space="preserve"> with the name of </w:t>
-      </w:r>
-      <w:r>
-        <w:t>the</w:t>
-      </w:r>
-      <w:r>
-        <w:t xml:space="preserve"> index directory </w:t>
-      </w:r>
-      <w:r>
-        <w:t xml:space="preserve">you’ve built and the input FASTQ file, and specify the output SAM file with </w:t>
-      </w:r>
-      <w:r>
-        <w:rPr>
-          <w:rStyle w:val="Emphasis"/>
-        </w:rPr>
-        <w:t>-o</w:t>
-      </w:r>
-      <w:r>
-        <w:t xml:space="preserve">.  </w:t>
-      </w:r>
-      <w:r>
-        <w:t>SNAP</w:t>
-      </w:r>
-      <w:r>
-        <w:t xml:space="preserve"> will load the index and then run alignment and put the result in a set of SAM files, one for each processor.</w:t>
-      </w:r>
-      <w:r>
-        <w:t xml:space="preserve"> For paired-end alignment, there’s a similar command, </w:t>
-      </w:r>
-      <w:r>
-        <w:rPr>
-          <w:rStyle w:val="Emphasis"/>
-        </w:rPr>
-        <w:t>snap paired</w:t>
-      </w:r>
-      <w:r>
-        <w:t>, that takes two FASTQ files.</w:t>
-      </w:r>
-    </w:p>
-    <w:p>
-      <w:r>
-        <w:t>SNAP runs on only one processor core</w:t>
+        <w:t xml:space="preserve">generally </w:t>
+      </w:r>
+      <w:r>
+        <w:t>decreases performance</w:t>
+      </w:r>
+      <w:r>
+        <w:t xml:space="preserve"> (though not all that much)</w:t>
+      </w:r>
+      <w:r>
+        <w:t xml:space="preserve">, because SNAP </w:t>
+      </w:r>
+      <w:r>
+        <w:t>may</w:t>
+      </w:r>
+      <w:r>
+        <w:t xml:space="preserve"> have to do more work to compute the precise distance to each match candidate it finds, but </w:t>
+      </w:r>
+      <w:r>
+        <w:t>increases coverage.  Its default is 8, which works fine for reads around 1</w:t>
+      </w:r>
+      <w:r>
+        <w:t>00</w:t>
+      </w:r>
+      <w:r>
+        <w:t xml:space="preserve"> bases in length and an error rate around .02.  If you’ve got longer reads or a higher error rate (or both), you’ll have to increase </w:t>
+      </w:r>
+      <w:proofErr w:type="spellStart"/>
+      <w:r>
+        <w:t>MaxDist</w:t>
+      </w:r>
+      <w:proofErr w:type="spellEnd"/>
+      <w:r>
+        <w:t xml:space="preserve"> accordingly.</w:t>
+      </w:r>
+      <w:r>
+        <w:t xml:space="preserve">  If you’ve got short, accurate reads you may increase performance somewhat by decreasing </w:t>
+      </w:r>
+      <w:proofErr w:type="spellStart"/>
+      <w:r>
+        <w:t>MaxDist</w:t>
+      </w:r>
+      <w:proofErr w:type="spellEnd"/>
+      <w:r>
+        <w:t>, but it probably won’t help that much.</w:t>
+      </w:r>
+      <w:r>
+        <w:t xml:space="preserve"> The command line flag for setting </w:t>
+      </w:r>
+      <w:proofErr w:type="spellStart"/>
+      <w:r>
+        <w:t>MaxDist</w:t>
+      </w:r>
+      <w:proofErr w:type="spellEnd"/>
+      <w:r>
+        <w:t xml:space="preserve"> is </w:t>
+      </w:r>
+      <w:r>
+        <w:rPr>
+          <w:rStyle w:val="Emphasis"/>
+        </w:rPr>
+        <w:t>-d</w:t>
+      </w:r>
+      <w:r>
+        <w:t>.</w:t>
+      </w:r>
+    </w:p>
+    <w:p>
+      <w:pPr>
+        <w:pStyle w:val="Heading3"/>
+      </w:pPr>
+      <w:r>
+        <w:t>3.1.</w:t>
+      </w:r>
+      <w:r>
+        <w:t>3</w:t>
       </w:r>
       <w:r>
         <w:t xml:space="preserve"> </w:t>
       </w:r>
-      <w:r>
-        <w:t>by default.  While this is friendly for other users of a shared machine, it’s bad for performance.  See section 3.2 for instructions on how to run on more cores.</w:t>
-      </w:r>
-    </w:p>
-    <w:p>
-      <w:pPr>
-        <w:pStyle w:val="Heading2"/>
-      </w:pPr>
-      <w:r>
-        <w:t>3.1 Alignment Parameters</w:t>
-      </w:r>
-    </w:p>
-    <w:p>
-      <w:r>
-        <w:t xml:space="preserve">SNAP has a set of parameters that control its alignment process that may be specified on the command line. </w:t>
-      </w:r>
-      <w:r>
-        <w:t xml:space="preserve"> These control how the alignment works al</w:t>
-      </w:r>
-      <w:r>
-        <w:t xml:space="preserve">ong with </w:t>
-      </w:r>
-      <w:r>
-        <w:t>the seed size chosen</w:t>
-      </w:r>
-      <w:r>
-        <w:t xml:space="preserve"> at index build time.</w:t>
-      </w:r>
-    </w:p>
-    <w:p>
-      <w:r>
-        <w:t xml:space="preserve">The most important by far of the parameters is </w:t>
-      </w:r>
-      <w:r>
-        <w:t>MaxHits</w:t>
-      </w:r>
-      <w:r>
-        <w:t xml:space="preserve">, both in terms of effect on the quality of the result and also on the performance.  You’ll probably need to adjust </w:t>
-      </w:r>
       <w:proofErr w:type="spellStart"/>
       <w:r>
-        <w:t>MaxDist</w:t>
+        <w:t>MaxSeeds</w:t>
       </w:r>
       <w:proofErr w:type="spellEnd"/>
-      <w:r>
-        <w:t xml:space="preserve"> and </w:t>
-      </w:r>
-      <w:r>
-        <w:t>MaxSeeds</w:t>
-      </w:r>
-      <w:r>
-        <w:t xml:space="preserve"> if you use reads </w:t>
-      </w:r>
+    </w:p>
+    <w:p>
+      <w:r>
+        <w:t>SNAP selects only certain seeds from a</w:t>
+      </w:r>
+      <w:r>
+        <w:t xml:space="preserve"> read to look up in the index.  Increasing the number of seeds may slightly increase mapping accuracy, particularly in the single-end aligner.  In the paired-end aligner, performance is very sensitive to the number of seeds, because the number of sets it needs to intersect depends on the number of seeds.</w:t>
+      </w:r>
+    </w:p>
+    <w:p>
+      <w:pPr>
+        <w:pStyle w:val="Heading3"/>
+      </w:pPr>
       <w:r>
         <w:lastRenderedPageBreak/>
-        <w:t>much longer than 125-150 bases.</w:t>
-      </w:r>
-      <w:r>
-        <w:t xml:space="preserve"> The default parameters are chosen for 100 </w:t>
-      </w:r>
-      <w:proofErr w:type="spellStart"/>
-      <w:r>
-        <w:t>bp</w:t>
-      </w:r>
-      <w:proofErr w:type="spellEnd"/>
-      <w:r>
-        <w:t xml:space="preserve"> reads assuming a 2% sequencing error rate.</w:t>
-      </w:r>
-    </w:p>
-    <w:p>
-      <w:pPr>
-        <w:pStyle w:val="Heading3"/>
-      </w:pPr>
-      <w:r>
-        <w:t xml:space="preserve">3.1.1 </w:t>
-      </w:r>
-      <w:r>
-        <w:t>ConfDiff</w:t>
-      </w:r>
-    </w:p>
-    <w:p>
-      <w:r>
-        <w:t xml:space="preserve">SNAP works by finding candidate locations in the genome for each read, computing the distance between the read and the candidate location, and then picking the best location that it found for the read.  However, there are many parts of the genome that differ by very little and in order to avoid picking the wrong one due to an error in read generation moving the read closer to the wrong place in the genome, SNAP supports the idea of a </w:t>
-      </w:r>
-      <w:r>
-        <w:rPr>
-          <w:i/>
-        </w:rPr>
-        <w:t>confident difference</w:t>
-      </w:r>
-      <w:r>
-        <w:t xml:space="preserve">, represented by the </w:t>
-      </w:r>
-      <w:r>
-        <w:t>ConfDiff</w:t>
-      </w:r>
-      <w:r>
-        <w:t xml:space="preserve"> parameter.  Simply stated, for SNAP to believe it has correctly found an alignment it must not have found any other alignment with an edit distance less than </w:t>
-      </w:r>
-      <w:r>
-        <w:t>ConfDiff</w:t>
-      </w:r>
-      <w:r>
-        <w:t xml:space="preserve"> more than the candidate alignment.  Increasing </w:t>
-      </w:r>
-      <w:r>
-        <w:t>ConfDiff</w:t>
-      </w:r>
-      <w:r>
-        <w:t xml:space="preserve"> reduces the fraction of reads that are confidently aligned, but also reduces the rate of incorrectly aligned reads (as measured by using simulated reads for which we know the correct alignment).</w:t>
-      </w:r>
-    </w:p>
-    <w:p>
-      <w:pPr>
-        <w:rPr>
-          <w:rFonts w:cstheme="minorHAnsi"/>
-        </w:rPr>
-      </w:pPr>
-      <w:r>
-        <w:t xml:space="preserve">Consider the following example.  Say SNAP’s trying to align the read </w:t>
-      </w:r>
-      <w:r>
-        <w:rPr>
-          <w:rStyle w:val="Emphasis"/>
-        </w:rPr>
-        <w:t>AAGCT</w:t>
-      </w:r>
-      <w:r>
-        <w:rPr>
-          <w:rFonts w:ascii="Courier New" w:hAnsi="Courier New" w:cs="Courier New"/>
-        </w:rPr>
+        <w:t>3.1.</w:t>
+      </w:r>
+      <w:r>
+        <w:t>4</w:t>
+      </w:r>
+      <w:r>
         <w:t xml:space="preserve"> </w:t>
-      </w:r>
-      <w:r>
-        <w:rPr>
-          <w:rFonts w:cstheme="minorHAnsi"/>
-        </w:rPr>
-        <w:t xml:space="preserve">(the first five bases of chromosome 17) </w:t>
-      </w:r>
-      <w:r>
-        <w:rPr>
-          <w:rFonts w:cstheme="minorHAnsi"/>
-        </w:rPr>
-        <w:t xml:space="preserve">and SNAP finds an exact match for it (at chromosome 17, offset 0) but also finds </w:t>
-      </w:r>
-      <w:r>
-        <w:rPr>
-          <w:rStyle w:val="Emphasis"/>
-        </w:rPr>
-        <w:t>AA</w:t>
-      </w:r>
-      <w:r>
-        <w:rPr>
-          <w:rStyle w:val="Emphasis"/>
-          <w:color w:val="FF0000"/>
-        </w:rPr>
-        <w:t>T</w:t>
-      </w:r>
-      <w:r>
-        <w:rPr>
-          <w:rStyle w:val="Emphasis"/>
-        </w:rPr>
-        <w:t>CT</w:t>
-      </w:r>
-      <w:r>
-        <w:rPr>
-          <w:rFonts w:cstheme="minorHAnsi"/>
-        </w:rPr>
-        <w:t xml:space="preserve"> at some other location.  The correct match has edit distance 0, and the second one has edit distance 1 (because it would take one single base change, insertion or deletion to change the read into the second match).  If </w:t>
-      </w:r>
-      <w:r>
-        <w:rPr>
-          <w:rFonts w:cstheme="minorHAnsi"/>
-        </w:rPr>
-        <w:t>ConfDiff</w:t>
-      </w:r>
-      <w:r>
-        <w:rPr>
-          <w:rFonts w:cstheme="minorHAnsi"/>
-        </w:rPr>
-        <w:t xml:space="preserve"> is 1, then SNAP is confident of differences of size 1 and will say that it’s matched on chromosome 17, offset 0.  If </w:t>
-      </w:r>
-      <w:r>
-        <w:rPr>
-          <w:rFonts w:cstheme="minorHAnsi"/>
-        </w:rPr>
-        <w:t>ConfDiff</w:t>
-      </w:r>
-      <w:r>
-        <w:rPr>
-          <w:rFonts w:cstheme="minorHAnsi"/>
-        </w:rPr>
-        <w:t xml:space="preserve"> is 2 or greater, then it will say that the read is ambiguous.</w:t>
-      </w:r>
-    </w:p>
-    <w:p>
-      <w:pPr>
-        <w:rPr>
-          <w:rFonts w:cstheme="minorHAnsi"/>
-        </w:rPr>
-      </w:pPr>
-      <w:r>
-        <w:rPr>
-          <w:rFonts w:cstheme="minorHAnsi"/>
-        </w:rPr>
-        <w:t xml:space="preserve">For obvious reasons, </w:t>
-      </w:r>
-      <w:r>
-        <w:rPr>
-          <w:rFonts w:cstheme="minorHAnsi"/>
-        </w:rPr>
-        <w:t>ConfDiff</w:t>
-      </w:r>
-      <w:r>
-        <w:rPr>
-          <w:rFonts w:cstheme="minorHAnsi"/>
-        </w:rPr>
-        <w:t xml:space="preserve"> must be at least 1.</w:t>
-      </w:r>
-      <w:r>
-        <w:rPr>
-          <w:rFonts w:cstheme="minorHAnsi"/>
-        </w:rPr>
-        <w:t xml:space="preserve"> The default is 2, and you can change it with the </w:t>
-      </w:r>
-      <w:r>
-        <w:rPr>
-          <w:rStyle w:val="Emphasis"/>
-        </w:rPr>
-        <w:t>-c</w:t>
-      </w:r>
-      <w:r>
-        <w:rPr>
-          <w:rFonts w:cstheme="minorHAnsi"/>
-        </w:rPr>
-        <w:t xml:space="preserve"> flag.</w:t>
-      </w:r>
-    </w:p>
-    <w:p>
-      <w:pPr>
-        <w:pStyle w:val="Heading3"/>
-      </w:pPr>
-      <w:r>
-        <w:t xml:space="preserve">3.1.2 </w:t>
-      </w:r>
-      <w:r>
-        <w:t>MaxHits</w:t>
-      </w:r>
-    </w:p>
-    <w:p>
-      <w:r>
-        <w:t>There are patterns that occur many times in the human genome, some as many as tens of thousands of times. Searching for hits with seeds that match one of these patterns is often very wasteful of time, and often a read will contain some seeds that hits in these repetitive regions while other parts of the read are less ambiguous, so it makes sense to narrow down the search based on the more rare part of the read.</w:t>
-      </w:r>
-    </w:p>
-    <w:p>
-      <w:r>
-        <w:t xml:space="preserve">SNAP uses </w:t>
-      </w:r>
-      <w:r>
-        <w:t>MaxHits</w:t>
-      </w:r>
-      <w:r>
-        <w:t xml:space="preserve"> to determine how many hits are too many. SNAP will (mostly) ignore seeds that more hits than this (but see the section on adaptive </w:t>
-      </w:r>
-      <w:r>
-        <w:t>ConfDiff</w:t>
-      </w:r>
-      <w:r>
-        <w:t>), and pretend that it never used that seed.</w:t>
-      </w:r>
-    </w:p>
-    <w:p>
-      <w:r>
-        <w:t xml:space="preserve">Lower </w:t>
-      </w:r>
-      <w:r>
-        <w:t>MaxHits</w:t>
-      </w:r>
-      <w:r>
-        <w:t xml:space="preserve"> results in better performance, but also misses some possible alignments, and also misses some cases where there an alignment is ambiguous (because of the possible candidates was never considered because all of the seed matches that pointed to it were excluded as being too popular).  Thus, decreasing </w:t>
-      </w:r>
-      <w:r>
-        <w:t>MaxHits</w:t>
-      </w:r>
-      <w:r>
-        <w:t xml:space="preserve"> can increase the error rate.</w:t>
-      </w:r>
-    </w:p>
-    <w:p>
-      <w:r>
-        <w:t xml:space="preserve">The default MaxHits works well for 100 </w:t>
-      </w:r>
-      <w:proofErr w:type="spellStart"/>
-      <w:r>
-        <w:t>bp</w:t>
-      </w:r>
-      <w:proofErr w:type="spellEnd"/>
-      <w:r>
-        <w:t xml:space="preserve"> reads, but you can make it significantly lower (e.g. as low as 100) for longer reads and longer seed lengths. The command-line parameter for it is </w:t>
-      </w:r>
-      <w:r>
-        <w:rPr>
-          <w:rStyle w:val="Emphasis"/>
-        </w:rPr>
-        <w:t>-h</w:t>
-      </w:r>
-      <w:r>
-        <w:t>.</w:t>
-      </w:r>
-    </w:p>
-    <w:p>
-      <w:pPr>
-        <w:pStyle w:val="Heading3"/>
-      </w:pPr>
-      <w:r>
-        <w:t xml:space="preserve">3.1.3 </w:t>
-      </w:r>
-      <w:proofErr w:type="spellStart"/>
-      <w:r>
-        <w:t>MaxDist</w:t>
-      </w:r>
-      <w:proofErr w:type="spellEnd"/>
-    </w:p>
-    <w:p>
-      <w:proofErr w:type="spellStart"/>
-      <w:r>
-        <w:t>MaxDist</w:t>
-      </w:r>
-      <w:proofErr w:type="spellEnd"/>
-      <w:r>
-        <w:t xml:space="preserve"> is the maximum edit distance that SNAP will ever tolerate between a read and a candidate match in the reference genome.  Increasing </w:t>
-      </w:r>
-      <w:proofErr w:type="spellStart"/>
-      <w:r>
-        <w:t>MaxDist</w:t>
-      </w:r>
-      <w:proofErr w:type="spellEnd"/>
-      <w:r>
-        <w:t xml:space="preserve"> </w:t>
-      </w:r>
-      <w:r>
-        <w:t xml:space="preserve">generally </w:t>
-      </w:r>
-      <w:r>
-        <w:t>decreases performance</w:t>
-      </w:r>
-      <w:r>
-        <w:t xml:space="preserve">, because SNAP </w:t>
-      </w:r>
-      <w:r>
-        <w:t>may</w:t>
-      </w:r>
-      <w:r>
-        <w:t xml:space="preserve"> have to do more work to compute the precise distance to each match candidate it finds, but </w:t>
-      </w:r>
-      <w:r>
-        <w:t>increases coverage.  Its default is 8, which works fine for reads around 1</w:t>
-      </w:r>
-      <w:r>
-        <w:t>00</w:t>
-      </w:r>
-      <w:r>
-        <w:t xml:space="preserve"> bases in length and an error rate around .02.  If you’ve got longer reads or a higher error rate (or both), you’ll have to increase </w:t>
-      </w:r>
-      <w:proofErr w:type="spellStart"/>
-      <w:r>
-        <w:t>MaxDist</w:t>
-      </w:r>
-      <w:proofErr w:type="spellEnd"/>
-      <w:r>
-        <w:t xml:space="preserve"> accordingly.</w:t>
-      </w:r>
-      <w:r>
-        <w:t xml:space="preserve">  If </w:t>
-      </w:r>
-      <w:r>
-        <w:lastRenderedPageBreak/>
-        <w:t xml:space="preserve">you’ve got short, accurate reads you may increase performance somewhat by decreasing </w:t>
-      </w:r>
-      <w:proofErr w:type="spellStart"/>
-      <w:r>
-        <w:t>MaxDist</w:t>
-      </w:r>
-      <w:proofErr w:type="spellEnd"/>
-      <w:r>
-        <w:t>, but it probably won’t help that much.</w:t>
-      </w:r>
-      <w:r>
-        <w:t xml:space="preserve"> The command line flag for setting </w:t>
-      </w:r>
-      <w:proofErr w:type="spellStart"/>
-      <w:r>
-        <w:t>MaxDist</w:t>
-      </w:r>
-      <w:proofErr w:type="spellEnd"/>
-      <w:r>
-        <w:t xml:space="preserve"> is </w:t>
-      </w:r>
-      <w:r>
-        <w:rPr>
-          <w:rStyle w:val="Emphasis"/>
-        </w:rPr>
-        <w:t>-d</w:t>
-      </w:r>
-      <w:r>
-        <w:t>.</w:t>
-      </w:r>
-    </w:p>
-    <w:p>
-      <w:pPr>
-        <w:pStyle w:val="Heading3"/>
-      </w:pPr>
-      <w:r>
-        <w:t xml:space="preserve">3.1.4 </w:t>
-      </w:r>
-      <w:r>
-        <w:t>MaxSeeds</w:t>
-      </w:r>
-    </w:p>
-    <w:p>
-      <w:r>
-        <w:t xml:space="preserve">SNAP selects only certain seeds from a read to look up in the index.  Often, when there’s a good match there’s no chance that it will find a better match no matter how long it looks, and so it will quit.  In other cases, however, it continues to try various seeds without reaching a conclusive result.  In these cases, it tries at most </w:t>
-      </w:r>
-      <w:r>
-        <w:t>MaxSeeds</w:t>
-      </w:r>
-      <w:r>
-        <w:t xml:space="preserve"> seeds.  Increasing </w:t>
-      </w:r>
-      <w:r>
-        <w:t>MaxSeeds</w:t>
-      </w:r>
-      <w:r>
-        <w:t xml:space="preserve"> improves coverage and error rate while reducing performance.  </w:t>
-      </w:r>
-      <w:r>
-        <w:t xml:space="preserve">You should increase it for higher-error </w:t>
-      </w:r>
-      <w:r>
-        <w:t xml:space="preserve">or longer </w:t>
-      </w:r>
-      <w:r>
-        <w:t>reads</w:t>
-      </w:r>
-      <w:r>
-        <w:t>.</w:t>
-      </w:r>
-      <w:r>
-        <w:t xml:space="preserve"> The command line flag for MaxSeeds is </w:t>
-      </w:r>
-      <w:r>
-        <w:rPr>
-          <w:rStyle w:val="Emphasis"/>
-        </w:rPr>
-        <w:t>-n</w:t>
-      </w:r>
-      <w:r>
-        <w:t>.</w:t>
-      </w:r>
-    </w:p>
-    <w:p>
-      <w:pPr>
-        <w:pStyle w:val="Heading3"/>
-      </w:pPr>
-      <w:r>
-        <w:t xml:space="preserve">3.1.5 Adaptive </w:t>
-      </w:r>
-      <w:r>
-        <w:t>ConfDiff</w:t>
-      </w:r>
-    </w:p>
-    <w:p>
-      <w:r>
-        <w:t xml:space="preserve">We found that in cases where reads have matches with repetitive portions of the genome that they are more likely to be aligned incorrectly.  The adaptive </w:t>
-      </w:r>
-      <w:r>
-        <w:t>ConfDiff</w:t>
-      </w:r>
-      <w:r>
-        <w:t xml:space="preserve"> parameter takes advantage of this observation by increasing </w:t>
-      </w:r>
-      <w:r>
-        <w:t>ConfDiff</w:t>
-      </w:r>
-      <w:r>
-        <w:t xml:space="preserve"> by one for reads that have too many seeds that have more than </w:t>
-      </w:r>
-      <w:r>
-        <w:t>MaxHits</w:t>
-      </w:r>
-      <w:r>
-        <w:t xml:space="preserve"> occurrences in the reference genome.  The </w:t>
-      </w:r>
-      <w:r>
-        <w:rPr>
-          <w:rStyle w:val="Emphasis"/>
-        </w:rPr>
-        <w:t>-a</w:t>
-      </w:r>
-      <w:r>
-        <w:t xml:space="preserve"> flag specifies how many seeds have to be </w:t>
-      </w:r>
-      <w:proofErr w:type="gramStart"/>
-      <w:r>
-        <w:t>ignore</w:t>
-      </w:r>
-      <w:proofErr w:type="gramEnd"/>
-      <w:r>
-        <w:t xml:space="preserve"> before increasing </w:t>
-      </w:r>
-      <w:r>
-        <w:t>ConfDiff</w:t>
-      </w:r>
-      <w:r>
-        <w:t xml:space="preserve"> for a read.  By default it is infinite (i.e., </w:t>
-      </w:r>
-      <w:r>
-        <w:t>ConfDiff</w:t>
-      </w:r>
-      <w:r>
-        <w:t xml:space="preserve"> is static).</w:t>
-      </w:r>
-    </w:p>
-    <w:p>
-      <w:r>
-        <w:t>Decreasing</w:t>
-      </w:r>
-      <w:r>
-        <w:t xml:space="preserve"> </w:t>
-      </w:r>
-      <w:r>
-        <w:t>the adaptive ConfDiff threshold will reduce percent of incorrectly aligned reads while also lowering the overall percent of reads aligned</w:t>
-      </w:r>
-      <w:r>
-        <w:t>.</w:t>
-      </w:r>
-    </w:p>
-    <w:p>
-      <w:pPr>
-        <w:pStyle w:val="Heading3"/>
-      </w:pPr>
-      <w:r>
-        <w:t xml:space="preserve">3.1.6 </w:t>
       </w:r>
       <w:r>
         <w:t>Paired-End Read Spacing</w:t>
@@ -1583,98 +1482,96 @@
     </w:p>
     <w:p>
       <w:pPr>
-        <w:pStyle w:val="Heading3"/>
-      </w:pPr>
-      <w:r>
-        <w:t>3.1.7 Exploring the Parameter Space</w:t>
-      </w:r>
-    </w:p>
-    <w:p>
-      <w:r>
-        <w:t xml:space="preserve">To quickly explore the impact of the alignment parameters on SNAP, you can specify a range for any of them. This is done using the syntax </w:t>
+        <w:pStyle w:val="Heading2"/>
+      </w:pPr>
+      <w:r>
+        <w:t>3.1.5 Multiple Runs</w:t>
+      </w:r>
+    </w:p>
+    <w:p>
+      <w:r>
+        <w:t>You can make multiple runs of SNAP without exiting the program, and without reloading the index if consecutive runs use the same index.  To do this, just separate the command parameters for separate runs by a comma (which itself must have spaces on either size of it, not like you’d use in written text).  So, for example, you could do:</w:t>
+      </w:r>
+    </w:p>
+    <w:p>
+      <w:pPr>
+        <w:rPr>
+          <w:rFonts w:ascii="Courier New" w:hAnsi="Courier New" w:cs="Courier New"/>
+        </w:rPr>
+      </w:pPr>
+      <w:r>
+        <w:rPr>
+          <w:rFonts w:ascii="Courier New" w:hAnsi="Courier New" w:cs="Courier New"/>
+        </w:rPr>
+        <w:t xml:space="preserve">snap single /indices/hg19-23 </w:t>
       </w:r>
       <w:proofErr w:type="spellStart"/>
       <w:r>
         <w:rPr>
-          <w:rStyle w:val="Emphasis"/>
-        </w:rPr>
-        <w:t>start</w:t>
-      </w:r>
-      <w:proofErr w:type="gramStart"/>
-      <w:r>
-        <w:rPr>
-          <w:rStyle w:val="Emphasis"/>
-        </w:rPr>
-        <w:t>:end</w:t>
+          <w:rFonts w:ascii="Courier New" w:hAnsi="Courier New" w:cs="Courier New"/>
+        </w:rPr>
+        <w:t>InputFile.fq</w:t>
       </w:r>
       <w:proofErr w:type="spellEnd"/>
-      <w:proofErr w:type="gramEnd"/>
-      <w:r>
-        <w:t xml:space="preserve">, in which case SNAP tries all values from start to end, or </w:t>
+      <w:r>
+        <w:rPr>
+          <w:rFonts w:ascii="Courier New" w:hAnsi="Courier New" w:cs="Courier New"/>
+        </w:rPr>
+        <w:t xml:space="preserve"> –o </w:t>
       </w:r>
       <w:proofErr w:type="spellStart"/>
       <w:r>
         <w:rPr>
-          <w:rStyle w:val="Emphasis"/>
-        </w:rPr>
-        <w:t>start:step:end</w:t>
+          <w:rFonts w:ascii="Courier New" w:hAnsi="Courier New" w:cs="Courier New"/>
+        </w:rPr>
+        <w:t>OutputFile.bam</w:t>
       </w:r>
       <w:proofErr w:type="spellEnd"/>
       <w:r>
-        <w:t xml:space="preserve">, in which case it advances by step instead of by 1. For example, passing </w:t>
-      </w:r>
-      <w:r>
-        <w:rPr>
-          <w:rStyle w:val="Emphasis"/>
-        </w:rPr>
-        <w:t>-d 8:12</w:t>
-      </w:r>
-      <w:r>
-        <w:t xml:space="preserve"> will try all </w:t>
+        <w:rPr>
+          <w:rFonts w:ascii="Courier New" w:hAnsi="Courier New" w:cs="Courier New"/>
+        </w:rPr>
+        <w:t xml:space="preserve"> , paired /indices/hg19-23 InputFile1.fq InputFile2.fq –o </w:t>
       </w:r>
       <w:proofErr w:type="spellStart"/>
       <w:r>
-        <w:t>MaxDist</w:t>
+        <w:rPr>
+          <w:rFonts w:ascii="Courier New" w:hAnsi="Courier New" w:cs="Courier New"/>
+        </w:rPr>
+        <w:t>OutputFilePaired.bam</w:t>
       </w:r>
       <w:proofErr w:type="spellEnd"/>
-      <w:r>
-        <w:t xml:space="preserve"> values from 8 to 12, while passing </w:t>
-      </w:r>
-      <w:r>
-        <w:rPr>
-          <w:rStyle w:val="Emphasis"/>
-        </w:rPr>
-        <w:t>-d 8:2:12</w:t>
-      </w:r>
-      <w:r>
-        <w:t xml:space="preserve"> will try only 8, 10 and 12. The only </w:t>
-      </w:r>
-      <w:r>
-        <w:t xml:space="preserve">alignment </w:t>
-      </w:r>
-      <w:r>
-        <w:t xml:space="preserve">parameter that does not support </w:t>
-      </w:r>
-      <w:r>
-        <w:t>ranges</w:t>
-      </w:r>
-      <w:r>
-        <w:t xml:space="preserve"> is </w:t>
-      </w:r>
-      <w:r>
-        <w:rPr>
-          <w:rStyle w:val="Emphasis"/>
-        </w:rPr>
-        <w:t>-s</w:t>
-      </w:r>
-      <w:r>
-        <w:t xml:space="preserve"> (</w:t>
-      </w:r>
-      <w:r>
-        <w:t>paired-end spacing</w:t>
-      </w:r>
-      <w:r>
-        <w:t>).</w:t>
+    </w:p>
+    <w:p>
+      <w:pPr>
+        <w:rPr>
+          <w:rFonts w:cstheme="minorHAnsi"/>
+        </w:rPr>
+      </w:pPr>
+      <w:r>
+        <w:rPr>
+          <w:rFonts w:cstheme="minorHAnsi"/>
+        </w:rPr>
+        <w:t>You can string together as many alignments as you’d like that way, subject to how long of a command line your operating system is willing to tolerate.</w:t>
+      </w:r>
+    </w:p>
+    <w:p>
+      <w:pPr>
+        <w:rPr>
+          <w:rFonts w:cstheme="minorHAnsi"/>
+        </w:rPr>
+      </w:pPr>
+      <w:r>
+        <w:rPr>
+          <w:rFonts w:cstheme="minorHAnsi"/>
+        </w:rPr>
+        <w:t xml:space="preserve">One warning: </w:t>
+      </w:r>
+      <w:r>
+        <w:rPr>
+          <w:rFonts w:cstheme="minorHAnsi"/>
+        </w:rPr>
+        <w:t>SNAP doesn’t even parse the command line after the comma until it’s finished the earlier run(s), so if you make a syntax error you won’t find out about it until after the earlier run(s) complete.  It can be somewhat depressing to come back in the morning and find out that SNAP aborted with a mistyped parameter after the first of 10 alignments finished.</w:t>
       </w:r>
     </w:p>
     <w:p>
@@ -1718,261 +1615,263 @@
         <w:t xml:space="preserve"> how many threads (processors) to use.  </w:t>
       </w:r>
       <w:r>
-        <w:t xml:space="preserve">To make it friendlier in a shared machine environment by default SNAP only uses one processor. </w:t>
+        <w:t xml:space="preserve">To make it friendlier in a shared machine environment </w:t>
+      </w:r>
+      <w:r>
+        <w:t>you might want to have it use fewer than the number of available processor cores</w:t>
+      </w:r>
+      <w:r>
+        <w:t xml:space="preserve">. </w:t>
       </w:r>
       <w:r>
         <w:t xml:space="preserve"> </w:t>
       </w:r>
       <w:r>
-        <w:t>F</w:t>
-      </w:r>
-      <w:r>
-        <w:t xml:space="preserve">or high-throughput sequencing </w:t>
-      </w:r>
-      <w:r>
-        <w:t xml:space="preserve">(or if you’re the only user of a machine) </w:t>
-      </w:r>
-      <w:r>
-        <w:t>you will want to set this to the number of cores on your machine.</w:t>
-      </w:r>
-      <w:r>
-        <w:t xml:space="preserve">  It is inadvisable to set –t to more than the number of processors available.</w:t>
+        <w:t>It is inadvisable to set –t to more than the</w:t>
+      </w:r>
+      <w:r>
+        <w:t xml:space="preserve"> number of processors available, though it will still work.</w:t>
+      </w:r>
+    </w:p>
+    <w:p>
+      <w:r>
+        <w:t xml:space="preserve">The </w:t>
+      </w:r>
+      <w:r>
+        <w:rPr>
+          <w:rStyle w:val="Emphasis"/>
+        </w:rPr>
+        <w:t>-</w:t>
+      </w:r>
+      <w:r>
+        <w:rPr>
+          <w:rStyle w:val="Emphasis"/>
+        </w:rPr>
+        <w:t>b</w:t>
+      </w:r>
+      <w:r>
+        <w:t xml:space="preserve"> option tells SNAP to bind each thread to its corresponding processor. This improves performance </w:t>
+      </w:r>
+      <w:r>
+        <w:t xml:space="preserve">somewhat, </w:t>
+      </w:r>
+      <w:bookmarkStart w:id="2" w:name="_GoBack"/>
+      <w:bookmarkEnd w:id="2"/>
+      <w:r>
+        <w:t xml:space="preserve">but works best on a dedicated machine </w:t>
+      </w:r>
+      <w:r>
+        <w:t>where no other users contend for the processors</w:t>
+      </w:r>
+      <w:r>
+        <w:t>.</w:t>
+      </w:r>
+      <w:r>
+        <w:t xml:space="preserve">  </w:t>
+      </w:r>
+    </w:p>
+    <w:p>
+      <w:r>
+        <w:t>Finally, on Linux systems, you can improve performance by</w:t>
+      </w:r>
+      <w:r>
+        <w:t xml:space="preserve"> </w:t>
+      </w:r>
+      <w:r>
+        <w:t>20</w:t>
+      </w:r>
+      <w:r>
+        <w:t>-30</w:t>
+      </w:r>
+      <w:r>
+        <w:t xml:space="preserve">% by </w:t>
+      </w:r>
+      <w:r>
+        <w:t>using</w:t>
+      </w:r>
+      <w:r>
+        <w:t xml:space="preserve"> </w:t>
+      </w:r>
+      <w:r>
+        <w:t>a kernel with huge memory page support (</w:t>
+      </w:r>
+      <w:r>
+        <w:rPr>
+          <w:rStyle w:val="Emphasis"/>
+        </w:rPr>
+        <w:t>MADV_HUGEPAGE</w:t>
+      </w:r>
+      <w:r>
+        <w:t xml:space="preserve">) enabled. </w:t>
+      </w:r>
+      <w:r>
+        <w:t>R</w:t>
+      </w:r>
+      <w:r>
+        <w:t xml:space="preserve">ecent </w:t>
+      </w:r>
+      <w:proofErr w:type="spellStart"/>
+      <w:r>
+        <w:t>CentOS</w:t>
+      </w:r>
+      <w:proofErr w:type="spellEnd"/>
+      <w:r>
+        <w:t xml:space="preserve"> and Ubuntu</w:t>
+      </w:r>
+      <w:r>
+        <w:t xml:space="preserve"> kernels</w:t>
+      </w:r>
+      <w:r>
+        <w:t>, among others,</w:t>
+      </w:r>
+      <w:r>
+        <w:t xml:space="preserve"> support this.</w:t>
+      </w:r>
+      <w:r>
+        <w:t xml:space="preserve"> SNAP will print a warning if it could </w:t>
+      </w:r>
+      <w:r>
+        <w:rPr>
+          <w:i/>
+        </w:rPr>
+        <w:t>not</w:t>
+      </w:r>
+      <w:r>
+        <w:t xml:space="preserve"> allocate huge pages. </w:t>
+      </w:r>
+      <w:r>
+        <w:t xml:space="preserve"> </w:t>
+      </w:r>
+      <w:r>
+        <w:t xml:space="preserve">It </w:t>
+      </w:r>
+      <w:r>
+        <w:t xml:space="preserve">uses them by default on Windows, but requires you to take some steps to enable the necessary privileges, and prints instructions about how to do so if necessary (and you need to run with admin privileges enabled as well).  On machines with memory that’s barely sufficient to hold the index you may see a warning that it is “falling back to </w:t>
+      </w:r>
+      <w:proofErr w:type="spellStart"/>
+      <w:r>
+        <w:t>VirtualAlloc</w:t>
+      </w:r>
+      <w:proofErr w:type="spellEnd"/>
+      <w:r>
+        <w:t>.”  This just means that your machine couldn’t find enough physically contiguous free page frames to allocate more big pages</w:t>
+      </w:r>
+      <w:r>
+        <w:rPr>
+          <w:rStyle w:val="FootnoteReference"/>
+        </w:rPr>
+        <w:footnoteReference w:id="1"/>
+      </w:r>
+      <w:r>
+        <w:t>.</w:t>
       </w:r>
     </w:p>
     <w:p>
       <w:r>
         <w:lastRenderedPageBreak/>
+        <w:t>On Windows machines, allocating huge page memory can be very slow (particularly if the machine hasn’t been recently booted).  If you specify --</w:t>
+      </w:r>
+      <w:proofErr w:type="spellStart"/>
+      <w:r>
+        <w:t>hp</w:t>
+      </w:r>
+      <w:proofErr w:type="spellEnd"/>
+      <w:r>
+        <w:t xml:space="preserve"> (note two dashes, think of it as “dash minus </w:t>
+      </w:r>
+      <w:proofErr w:type="spellStart"/>
+      <w:r>
+        <w:t>hp</w:t>
+      </w:r>
+      <w:proofErr w:type="spellEnd"/>
+      <w:r>
+        <w:t>”) it will not use huge pages, which increases index load speed and decreases alignment speed.</w:t>
+      </w:r>
+    </w:p>
+    <w:p>
+      <w:pPr>
+        <w:pStyle w:val="Heading2"/>
+      </w:pPr>
+      <w:r>
+        <w:t>3.</w:t>
+      </w:r>
+      <w:r>
+        <w:t>3</w:t>
+      </w:r>
+      <w:r>
+        <w:t xml:space="preserve"> Output</w:t>
+      </w:r>
+    </w:p>
+    <w:p>
+      <w:r>
         <w:t xml:space="preserve">The </w:t>
       </w:r>
       <w:r>
         <w:rPr>
           <w:rStyle w:val="Emphasis"/>
         </w:rPr>
-        <w:t>-</w:t>
-      </w:r>
-      <w:r>
-        <w:rPr>
-          <w:rStyle w:val="Emphasis"/>
-        </w:rPr>
-        <w:t>b</w:t>
-      </w:r>
-      <w:r>
-        <w:t xml:space="preserve"> option tells SNAP to bind each thread to its corresponding processor. This improves performance by around 20%, but works best on a dedicated machine </w:t>
-      </w:r>
-      <w:r>
-        <w:t>where no other users contend for the processors</w:t>
-      </w:r>
+        <w:t>-o</w:t>
+      </w:r>
+      <w:r>
+        <w:t xml:space="preserve"> parameter tells </w:t>
+      </w:r>
+      <w:r>
+        <w:t>SNAP</w:t>
+      </w:r>
+      <w:r>
+        <w:t xml:space="preserve"> the name of a SAM-</w:t>
+      </w:r>
+      <w:r>
+        <w:t xml:space="preserve"> or BAM- </w:t>
+      </w:r>
+      <w:r>
+        <w:t xml:space="preserve">format output file.  If you do not specify it, </w:t>
+      </w:r>
+      <w:r>
+        <w:t>SNAP</w:t>
+      </w:r>
+      <w:r>
+        <w:t xml:space="preserve"> discards its output, and only reports performance results.</w:t>
+      </w:r>
+      <w:r>
+        <w:t xml:space="preserve">  SNAP determines whether to generate SAM or BAM format by looking at the filename.  If it ends in “.bam” then it makes BAM, otherwise, SAM.</w:t>
+      </w:r>
+    </w:p>
+    <w:p>
+      <w:r>
+        <w:t>To sort the output, specify –so.  –</w:t>
+      </w:r>
+      <w:proofErr w:type="spellStart"/>
+      <w:r>
+        <w:t>sm</w:t>
+      </w:r>
+      <w:proofErr w:type="spellEnd"/>
+      <w:r>
+        <w:t xml:space="preserve"> tells SNAP how much memory (in gigabytes) to allocate for sorting.  Since the output file is likely to be larger than the machine’s memory, SNAP uses an offline </w:t>
+      </w:r>
+      <w:proofErr w:type="spellStart"/>
+      <w:r>
+        <w:t>mergesort</w:t>
+      </w:r>
+      <w:proofErr w:type="spellEnd"/>
+      <w:r>
+        <w:t xml:space="preserve">.  Giving it more memory increases the size of </w:t>
+      </w:r>
+      <w:r>
+        <w:t>the chunks that get sorted, which reduces the number of chunks that need to be merged and so increases speed.</w:t>
+      </w:r>
+    </w:p>
+    <w:p>
+      <w:r>
+        <w:t xml:space="preserve">-M tells snap to use the old form CIGAR strings that use “M” to indicate match.  By default, SNAP uses = to indicate an exact sequence match, and X to indicate different bases without an </w:t>
+      </w:r>
+      <w:proofErr w:type="spellStart"/>
+      <w:r>
+        <w:t>indel</w:t>
+      </w:r>
+      <w:proofErr w:type="spellEnd"/>
       <w:r>
         <w:t>.</w:t>
-      </w:r>
-      <w:r>
-        <w:t xml:space="preserve">  Using -b makes most sense when –t is set at or near the number of processors on the machine.</w:t>
-      </w:r>
-    </w:p>
-    <w:p>
-      <w:r>
-        <w:t>Finally, on Linux systems, you can improve performance by</w:t>
-      </w:r>
-      <w:r>
-        <w:t xml:space="preserve"> </w:t>
-      </w:r>
-      <w:r>
-        <w:t>20</w:t>
-      </w:r>
-      <w:r>
-        <w:t>-30</w:t>
-      </w:r>
-      <w:r>
-        <w:t xml:space="preserve">% by </w:t>
-      </w:r>
-      <w:r>
-        <w:t>using</w:t>
-      </w:r>
-      <w:r>
-        <w:t xml:space="preserve"> </w:t>
-      </w:r>
-      <w:r>
-        <w:t>a kernel with huge memory page support (</w:t>
-      </w:r>
-      <w:r>
-        <w:rPr>
-          <w:rStyle w:val="Emphasis"/>
-        </w:rPr>
-        <w:t>MADV_HUGEPAGE</w:t>
-      </w:r>
-      <w:r>
-        <w:t xml:space="preserve">) enabled. </w:t>
-      </w:r>
-      <w:r>
-        <w:t>R</w:t>
-      </w:r>
-      <w:r>
-        <w:t xml:space="preserve">ecent </w:t>
-      </w:r>
-      <w:proofErr w:type="spellStart"/>
-      <w:r>
-        <w:t>CentOS</w:t>
-      </w:r>
-      <w:proofErr w:type="spellEnd"/>
-      <w:r>
-        <w:t xml:space="preserve"> and Ubuntu</w:t>
-      </w:r>
-      <w:r>
-        <w:t xml:space="preserve"> kernels</w:t>
-      </w:r>
-      <w:r>
-        <w:t>, among others,</w:t>
-      </w:r>
-      <w:r>
-        <w:t xml:space="preserve"> support this.</w:t>
-      </w:r>
-      <w:r>
-        <w:t xml:space="preserve"> SNAP will print a warning if it could </w:t>
-      </w:r>
-      <w:r>
-        <w:rPr>
-          <w:i/>
-        </w:rPr>
-        <w:t>not</w:t>
-      </w:r>
-      <w:r>
-        <w:t xml:space="preserve"> allocate huge pages. </w:t>
-      </w:r>
-      <w:r>
-        <w:t xml:space="preserve"> </w:t>
-      </w:r>
-      <w:r>
-        <w:t xml:space="preserve">It </w:t>
-      </w:r>
-      <w:r>
-        <w:t xml:space="preserve">uses them by default on Windows, but requires you to take some steps to enable the necessary privileges, and prints instructions about how to do so if necessary (and you need to run with admin privileges enabled as well).  On machines with memory that’s barely sufficient to hold the index you may see a warning that it is “falling back to </w:t>
-      </w:r>
-      <w:proofErr w:type="spellStart"/>
-      <w:r>
-        <w:t>VirtualAlloc</w:t>
-      </w:r>
-      <w:proofErr w:type="spellEnd"/>
-      <w:r>
-        <w:t>.”  This just means that your machine couldn’t find enough physically contiguous free page frames to allocate more big pages</w:t>
-      </w:r>
-      <w:r>
-        <w:rPr>
-          <w:rStyle w:val="FootnoteReference"/>
-        </w:rPr>
-        <w:footnoteReference w:id="1"/>
-      </w:r>
-      <w:r>
-        <w:t>.</w:t>
-      </w:r>
-    </w:p>
-    <w:p>
-      <w:pPr>
-        <w:pStyle w:val="Heading2"/>
-      </w:pPr>
-      <w:r>
-        <w:t>3.3 Error Reporting for Simulated Reads</w:t>
-      </w:r>
-    </w:p>
-    <w:p>
-      <w:r>
-        <w:t xml:space="preserve">Sometimes it is useful to generate simulated reads to evaluate an aligner.  In that case, it’s possible to annotate the reads with the location in the genome from which they’re drawn, to check whether the aligner got the correct result.  </w:t>
-      </w:r>
-      <w:r>
-        <w:t>SNAP</w:t>
-      </w:r>
-      <w:r>
-        <w:t xml:space="preserve"> understands the format in the FASTQ id string generated by the</w:t>
-      </w:r>
-      <w:r>
-        <w:t xml:space="preserve"> </w:t>
-      </w:r>
-      <w:proofErr w:type="spellStart"/>
-      <w:r>
-        <w:t>SAMtools</w:t>
-      </w:r>
-      <w:proofErr w:type="spellEnd"/>
-      <w:r>
-        <w:t xml:space="preserve"> </w:t>
-      </w:r>
-      <w:proofErr w:type="spellStart"/>
-      <w:r>
-        <w:rPr>
-          <w:rStyle w:val="Emphasis"/>
-        </w:rPr>
-        <w:t>wg</w:t>
-      </w:r>
-      <w:r>
-        <w:rPr>
-          <w:rStyle w:val="Emphasis"/>
-        </w:rPr>
-        <w:t>sim</w:t>
-      </w:r>
-      <w:proofErr w:type="spellEnd"/>
-      <w:r>
-        <w:t xml:space="preserve"> program.  If you give </w:t>
-      </w:r>
-      <w:r>
-        <w:t>SNAP</w:t>
-      </w:r>
-      <w:r>
-        <w:t xml:space="preserve"> the </w:t>
-      </w:r>
-      <w:r>
-        <w:rPr>
-          <w:rStyle w:val="Emphasis"/>
-        </w:rPr>
-        <w:t>-e</w:t>
-      </w:r>
-      <w:r>
-        <w:t xml:space="preserve"> flag it will compute number of errors in the reads it processes and report that at program completion.</w:t>
-      </w:r>
-    </w:p>
-    <w:p>
-      <w:pPr>
-        <w:pStyle w:val="Heading2"/>
-      </w:pPr>
-      <w:r>
-        <w:t>3.4 Aligned Output</w:t>
-      </w:r>
-    </w:p>
-    <w:p>
-      <w:r>
-        <w:t xml:space="preserve">The </w:t>
-      </w:r>
-      <w:r>
-        <w:rPr>
-          <w:rStyle w:val="Emphasis"/>
-        </w:rPr>
-        <w:t>-o</w:t>
-      </w:r>
-      <w:r>
-        <w:t xml:space="preserve"> parameter tells </w:t>
-      </w:r>
-      <w:r>
-        <w:t>SNAP</w:t>
-      </w:r>
-      <w:r>
-        <w:t xml:space="preserve"> the name of a SAM-format output file.  If you do not specify it, </w:t>
-      </w:r>
-      <w:r>
-        <w:t>SNAP</w:t>
-      </w:r>
-      <w:r>
-        <w:t xml:space="preserve"> discards its output, and only reports performance results.</w:t>
-      </w:r>
-      <w:r>
-        <w:t xml:space="preserve"> In addition, </w:t>
-      </w:r>
-      <w:r>
-        <w:rPr>
-          <w:rFonts w:ascii="Consolas" w:hAnsi="Consolas"/>
-          <w:sz w:val="20"/>
-          <w:szCs w:val="20"/>
-        </w:rPr>
-        <w:t>-so</w:t>
-      </w:r>
-      <w:r>
-        <w:t xml:space="preserve"> makes SNAP sort the output.</w:t>
       </w:r>
     </w:p>
     <w:p>
@@ -2060,41 +1959,39 @@
           <w:szCs w:val="17"/>
         </w:rPr>
       </w:pPr>
-      <w:proofErr w:type="gramStart"/>
       <w:r>
         <w:rPr>
           <w:rFonts w:ascii="Consolas" w:hAnsi="Consolas"/>
           <w:sz w:val="17"/>
           <w:szCs w:val="17"/>
         </w:rPr>
-        <w:t>any</w:t>
-      </w:r>
-      <w:proofErr w:type="gramEnd"/>
-      <w:r>
+        <w:t>any contest or prize.</w:t>
+      </w:r>
+    </w:p>
+    <w:p>
+      <w:pPr>
+        <w:jc w:val="left"/>
         <w:rPr>
           <w:rFonts w:ascii="Consolas" w:hAnsi="Consolas"/>
           <w:sz w:val="17"/>
           <w:szCs w:val="17"/>
         </w:rPr>
-        <w:t xml:space="preserve"> contest or prize.</w:t>
-      </w:r>
-    </w:p>
-    <w:p>
-      <w:pPr>
-        <w:jc w:val="left"/>
+      </w:pPr>
+      <w:r>
         <w:rPr>
           <w:rFonts w:ascii="Consolas" w:hAnsi="Consolas"/>
           <w:sz w:val="17"/>
           <w:szCs w:val="17"/>
         </w:rPr>
-      </w:pPr>
+        <w:br/>
+      </w:r>
       <w:r>
         <w:rPr>
           <w:rFonts w:ascii="Consolas" w:hAnsi="Consolas"/>
           <w:sz w:val="17"/>
           <w:szCs w:val="17"/>
         </w:rPr>
-        <w:br/>
+        <w:t>Loading index from directory... 3s.  51304566 bases, seed size 20</w:t>
       </w:r>
       <w:r>
         <w:rPr>
@@ -2102,35 +1999,36 @@
           <w:sz w:val="17"/>
           <w:szCs w:val="17"/>
         </w:rPr>
-        <w:t>Loading index from directory... 3s.  51304566 bases, seed size 20</w:t>
-      </w:r>
+        <w:br/>
+      </w:r>
+      <w:proofErr w:type="spellStart"/>
       <w:r>
         <w:rPr>
           <w:rFonts w:ascii="Consolas" w:hAnsi="Consolas"/>
           <w:sz w:val="17"/>
           <w:szCs w:val="17"/>
         </w:rPr>
-        <w:br/>
-      </w:r>
-      <w:proofErr w:type="spellStart"/>
+        <w:t>ConfDif</w:t>
+      </w:r>
+      <w:proofErr w:type="spellEnd"/>
       <w:r>
         <w:rPr>
           <w:rFonts w:ascii="Consolas" w:hAnsi="Consolas"/>
           <w:sz w:val="17"/>
           <w:szCs w:val="17"/>
         </w:rPr>
-        <w:t>ConfDif</w:t>
-      </w:r>
-      <w:proofErr w:type="spellEnd"/>
+        <w:tab/>
+      </w:r>
+      <w:proofErr w:type="spellStart"/>
       <w:r>
         <w:rPr>
           <w:rFonts w:ascii="Consolas" w:hAnsi="Consolas"/>
           <w:sz w:val="17"/>
           <w:szCs w:val="17"/>
         </w:rPr>
-        <w:tab/>
         <w:t>MaxHits</w:t>
       </w:r>
+      <w:proofErr w:type="spellEnd"/>
       <w:r>
         <w:rPr>
           <w:rFonts w:ascii="Consolas" w:hAnsi="Consolas"/>
@@ -2219,18 +2117,8 @@
           <w:szCs w:val="17"/>
         </w:rPr>
         <w:tab/>
-        <w:t>%</w:t>
-      </w:r>
-      <w:proofErr w:type="gramStart"/>
-      <w:r>
-        <w:rPr>
-          <w:rFonts w:ascii="Consolas" w:hAnsi="Consolas"/>
-          <w:sz w:val="17"/>
-          <w:szCs w:val="17"/>
-        </w:rPr>
-        <w:t>!Found</w:t>
-      </w:r>
-      <w:proofErr w:type="gramEnd"/>
+        <w:t>%!Found</w:t>
+      </w:r>
       <w:r>
         <w:rPr>
           <w:rFonts w:ascii="Consolas" w:hAnsi="Consolas"/>
@@ -2446,15 +2334,7 @@
         <w:t xml:space="preserve"> better than every other read.  </w:t>
       </w:r>
       <w:r>
-        <w:t>The %</w:t>
-      </w:r>
-      <w:proofErr w:type="gramStart"/>
-      <w:r>
-        <w:t>Unique</w:t>
-      </w:r>
-      <w:proofErr w:type="gramEnd"/>
-      <w:r>
-        <w:t xml:space="preserve"> column shows what percentage of the </w:t>
+        <w:t xml:space="preserve">The %Unique column shows what percentage of the </w:t>
       </w:r>
       <w:r>
         <w:rPr>
@@ -2475,7 +2355,6 @@
         </w:numPr>
       </w:pPr>
       <w:r>
-        <w:lastRenderedPageBreak/>
         <w:t xml:space="preserve">A </w:t>
       </w:r>
       <w:r>
@@ -2571,8 +2450,29 @@
 </w:document>
 </file>
 
+<file path=word/comments.xml><?xml version="1.0" encoding="utf-8"?>
+<w:comments xmlns:wpc="http://schemas.microsoft.com/office/word/2010/wordprocessingCanvas" xmlns:mc="http://schemas.openxmlformats.org/markup-compatibility/2006" xmlns:o="urn:schemas-microsoft-com:office:office" xmlns:r="http://schemas.openxmlformats.org/officeDocument/2006/relationships" xmlns:m="http://schemas.openxmlformats.org/officeDocument/2006/math" xmlns:v="urn:schemas-microsoft-com:vml" xmlns:wp14="http://schemas.microsoft.com/office/word/2010/wordprocessingDrawing" xmlns:wp="http://schemas.openxmlformats.org/drawingml/2006/wordprocessingDrawing" xmlns:w10="urn:schemas-microsoft-com:office:word" xmlns:w="http://schemas.openxmlformats.org/wordprocessingml/2006/main" xmlns:w14="http://schemas.microsoft.com/office/word/2010/wordml" xmlns:wpg="http://schemas.microsoft.com/office/word/2010/wordprocessingGroup" xmlns:wpi="http://schemas.microsoft.com/office/word/2010/wordprocessingInk" xmlns:wne="http://schemas.microsoft.com/office/word/2006/wordml" xmlns:wps="http://schemas.microsoft.com/office/word/2010/wordprocessingShape" mc:Ignorable="w14 wp14">
+  <w:comment w:id="0" w:author="Bill Bolosky" w:date="2013-09-03T11:37:00Z" w:initials="BB">
+    <w:p>
+      <w:pPr>
+        <w:pStyle w:val="CommentText"/>
+      </w:pPr>
+      <w:r>
+        <w:rPr>
+          <w:rStyle w:val="CommentReference"/>
+        </w:rPr>
+        <w:annotationRef/>
+      </w:r>
+      <w:r>
+        <w:t>Insert link to new paper version.</w:t>
+      </w:r>
+    </w:p>
+  </w:comment>
+</w:comments>
+</file>
+
 <file path=word/endnotes.xml><?xml version="1.0" encoding="utf-8"?>
-<w:endnotes xmlns:wpc="http://schemas.microsoft.com/office/word/2010/wordprocessingCanvas" xmlns:mo="http://schemas.microsoft.com/office/mac/office/2008/main" xmlns:mc="http://schemas.openxmlformats.org/markup-compatibility/2006" xmlns:mv="urn:schemas-microsoft-com:mac:vml" xmlns:o="urn:schemas-microsoft-com:office:office" xmlns:r="http://schemas.openxmlformats.org/officeDocument/2006/relationships" xmlns:m="http://schemas.openxmlformats.org/officeDocument/2006/math" xmlns:v="urn:schemas-microsoft-com:vml" xmlns:wp14="http://schemas.microsoft.com/office/word/2010/wordprocessingDrawing" xmlns:wp="http://schemas.openxmlformats.org/drawingml/2006/wordprocessingDrawing" xmlns:w10="urn:schemas-microsoft-com:office:word" xmlns:w="http://schemas.openxmlformats.org/wordprocessingml/2006/main" xmlns:w14="http://schemas.microsoft.com/office/word/2010/wordml" xmlns:wpg="http://schemas.microsoft.com/office/word/2010/wordprocessingGroup" xmlns:wpi="http://schemas.microsoft.com/office/word/2010/wordprocessingInk" xmlns:wne="http://schemas.microsoft.com/office/word/2006/wordml" xmlns:wps="http://schemas.microsoft.com/office/word/2010/wordprocessingShape" mc:Ignorable="w14 wp14">
+<w:endnotes xmlns:wpc="http://schemas.microsoft.com/office/word/2010/wordprocessingCanvas" xmlns:mc="http://schemas.openxmlformats.org/markup-compatibility/2006" xmlns:o="urn:schemas-microsoft-com:office:office" xmlns:r="http://schemas.openxmlformats.org/officeDocument/2006/relationships" xmlns:m="http://schemas.openxmlformats.org/officeDocument/2006/math" xmlns:v="urn:schemas-microsoft-com:vml" xmlns:wp14="http://schemas.microsoft.com/office/word/2010/wordprocessingDrawing" xmlns:wp="http://schemas.openxmlformats.org/drawingml/2006/wordprocessingDrawing" xmlns:w10="urn:schemas-microsoft-com:office:word" xmlns:w="http://schemas.openxmlformats.org/wordprocessingml/2006/main" xmlns:w14="http://schemas.microsoft.com/office/word/2010/wordml" xmlns:wpg="http://schemas.microsoft.com/office/word/2010/wordprocessingGroup" xmlns:wpi="http://schemas.microsoft.com/office/word/2010/wordprocessingInk" xmlns:wne="http://schemas.microsoft.com/office/word/2006/wordml" xmlns:wps="http://schemas.microsoft.com/office/word/2010/wordprocessingShape" mc:Ignorable="w14 wp14">
   <w:endnote w:type="separator" w:id="-1">
     <w:p>
       <w:pPr>
@@ -2597,7 +2497,7 @@
 </file>
 
 <file path=word/footnotes.xml><?xml version="1.0" encoding="utf-8"?>
-<w:footnotes xmlns:wpc="http://schemas.microsoft.com/office/word/2010/wordprocessingCanvas" xmlns:mo="http://schemas.microsoft.com/office/mac/office/2008/main" xmlns:mc="http://schemas.openxmlformats.org/markup-compatibility/2006" xmlns:mv="urn:schemas-microsoft-com:mac:vml" xmlns:o="urn:schemas-microsoft-com:office:office" xmlns:r="http://schemas.openxmlformats.org/officeDocument/2006/relationships" xmlns:m="http://schemas.openxmlformats.org/officeDocument/2006/math" xmlns:v="urn:schemas-microsoft-com:vml" xmlns:wp14="http://schemas.microsoft.com/office/word/2010/wordprocessingDrawing" xmlns:wp="http://schemas.openxmlformats.org/drawingml/2006/wordprocessingDrawing" xmlns:w10="urn:schemas-microsoft-com:office:word" xmlns:w="http://schemas.openxmlformats.org/wordprocessingml/2006/main" xmlns:w14="http://schemas.microsoft.com/office/word/2010/wordml" xmlns:wpg="http://schemas.microsoft.com/office/word/2010/wordprocessingGroup" xmlns:wpi="http://schemas.microsoft.com/office/word/2010/wordprocessingInk" xmlns:wne="http://schemas.microsoft.com/office/word/2006/wordml" xmlns:wps="http://schemas.microsoft.com/office/word/2010/wordprocessingShape" mc:Ignorable="w14 wp14">
+<w:footnotes xmlns:wpc="http://schemas.microsoft.com/office/word/2010/wordprocessingCanvas" xmlns:mc="http://schemas.openxmlformats.org/markup-compatibility/2006" xmlns:o="urn:schemas-microsoft-com:office:office" xmlns:r="http://schemas.openxmlformats.org/officeDocument/2006/relationships" xmlns:m="http://schemas.openxmlformats.org/officeDocument/2006/math" xmlns:v="urn:schemas-microsoft-com:vml" xmlns:wp14="http://schemas.microsoft.com/office/word/2010/wordprocessingDrawing" xmlns:wp="http://schemas.openxmlformats.org/drawingml/2006/wordprocessingDrawing" xmlns:w10="urn:schemas-microsoft-com:office:word" xmlns:w="http://schemas.openxmlformats.org/wordprocessingml/2006/main" xmlns:w14="http://schemas.microsoft.com/office/word/2010/wordml" xmlns:wpg="http://schemas.microsoft.com/office/word/2010/wordprocessingGroup" xmlns:wpi="http://schemas.microsoft.com/office/word/2010/wordprocessingInk" xmlns:wne="http://schemas.microsoft.com/office/word/2006/wordml" xmlns:wps="http://schemas.microsoft.com/office/word/2010/wordprocessingShape" mc:Ignorable="w14 wp14">
   <w:footnote w:type="separator" w:id="-1">
     <w:p>
       <w:pPr>
@@ -2644,7 +2544,7 @@
 </file>
 
 <file path=word/numbering.xml><?xml version="1.0" encoding="utf-8"?>
-<w:numbering xmlns:wpc="http://schemas.microsoft.com/office/word/2010/wordprocessingCanvas" xmlns:mo="http://schemas.microsoft.com/office/mac/office/2008/main" xmlns:mc="http://schemas.openxmlformats.org/markup-compatibility/2006" xmlns:mv="urn:schemas-microsoft-com:mac:vml" xmlns:o="urn:schemas-microsoft-com:office:office" xmlns:r="http://schemas.openxmlformats.org/officeDocument/2006/relationships" xmlns:m="http://schemas.openxmlformats.org/officeDocument/2006/math" xmlns:v="urn:schemas-microsoft-com:vml" xmlns:wp14="http://schemas.microsoft.com/office/word/2010/wordprocessingDrawing" xmlns:wp="http://schemas.openxmlformats.org/drawingml/2006/wordprocessingDrawing" xmlns:w10="urn:schemas-microsoft-com:office:word" xmlns:w="http://schemas.openxmlformats.org/wordprocessingml/2006/main" xmlns:w14="http://schemas.microsoft.com/office/word/2010/wordml" xmlns:wpg="http://schemas.microsoft.com/office/word/2010/wordprocessingGroup" xmlns:wpi="http://schemas.microsoft.com/office/word/2010/wordprocessingInk" xmlns:wne="http://schemas.microsoft.com/office/word/2006/wordml" xmlns:wps="http://schemas.microsoft.com/office/word/2010/wordprocessingShape" mc:Ignorable="w14 wp14">
+<w:numbering xmlns:wpc="http://schemas.microsoft.com/office/word/2010/wordprocessingCanvas" xmlns:mc="http://schemas.openxmlformats.org/markup-compatibility/2006" xmlns:o="urn:schemas-microsoft-com:office:office" xmlns:r="http://schemas.openxmlformats.org/officeDocument/2006/relationships" xmlns:m="http://schemas.openxmlformats.org/officeDocument/2006/math" xmlns:v="urn:schemas-microsoft-com:vml" xmlns:wp14="http://schemas.microsoft.com/office/word/2010/wordprocessingDrawing" xmlns:wp="http://schemas.openxmlformats.org/drawingml/2006/wordprocessingDrawing" xmlns:w10="urn:schemas-microsoft-com:office:word" xmlns:w="http://schemas.openxmlformats.org/wordprocessingml/2006/main" xmlns:w14="http://schemas.microsoft.com/office/word/2010/wordml" xmlns:wpg="http://schemas.microsoft.com/office/word/2010/wordprocessingGroup" xmlns:wpi="http://schemas.microsoft.com/office/word/2010/wordprocessingInk" xmlns:wne="http://schemas.microsoft.com/office/word/2006/wordml" xmlns:wps="http://schemas.microsoft.com/office/word/2010/wordprocessingShape" mc:Ignorable="w14 wp14">
   <w:abstractNum w:abstractNumId="0">
     <w:nsid w:val="68735612"/>
     <w:multiLevelType w:val="hybridMultilevel"/>
@@ -2781,7 +2681,7 @@
       </w:pPr>
     </w:pPrDefault>
   </w:docDefaults>
-  <w:latentStyles w:defLockedState="0" w:defUIPriority="99" w:defSemiHidden="1" w:defUnhideWhenUsed="1" w:defQFormat="0" w:count="276">
+  <w:latentStyles w:defLockedState="0" w:defUIPriority="99" w:defSemiHidden="1" w:defUnhideWhenUsed="1" w:defQFormat="0" w:count="267">
     <w:lsdException w:name="Normal" w:semiHidden="0" w:uiPriority="0" w:unhideWhenUsed="0" w:qFormat="1"/>
     <w:lsdException w:name="heading 1" w:semiHidden="0" w:uiPriority="9" w:unhideWhenUsed="0" w:qFormat="1"/>
     <w:lsdException w:name="heading 2" w:uiPriority="9" w:qFormat="1"/>
@@ -3166,11 +3066,109 @@
       <w:vertAlign w:val="superscript"/>
     </w:rPr>
   </w:style>
+  <w:style w:type="character" w:styleId="CommentReference">
+    <w:name w:val="annotation reference"/>
+    <w:basedOn w:val="DefaultParagraphFont"/>
+    <w:uiPriority w:val="99"/>
+    <w:semiHidden/>
+    <w:unhideWhenUsed/>
+    <w:rsid w:val="004012CE"/>
+    <w:rPr>
+      <w:sz w:val="16"/>
+      <w:szCs w:val="16"/>
+    </w:rPr>
+  </w:style>
+  <w:style w:type="paragraph" w:styleId="CommentText">
+    <w:name w:val="annotation text"/>
+    <w:basedOn w:val="Normal"/>
+    <w:link w:val="CommentTextChar"/>
+    <w:uiPriority w:val="99"/>
+    <w:semiHidden/>
+    <w:unhideWhenUsed/>
+    <w:rsid w:val="004012CE"/>
+    <w:pPr>
+      <w:spacing w:line="240" w:lineRule="auto"/>
+    </w:pPr>
+    <w:rPr>
+      <w:sz w:val="20"/>
+      <w:szCs w:val="20"/>
+    </w:rPr>
+  </w:style>
+  <w:style w:type="character" w:customStyle="1" w:styleId="CommentTextChar">
+    <w:name w:val="Comment Text Char"/>
+    <w:basedOn w:val="DefaultParagraphFont"/>
+    <w:link w:val="CommentText"/>
+    <w:uiPriority w:val="99"/>
+    <w:semiHidden/>
+    <w:rsid w:val="004012CE"/>
+    <w:rPr>
+      <w:sz w:val="20"/>
+      <w:szCs w:val="20"/>
+    </w:rPr>
+  </w:style>
+  <w:style w:type="paragraph" w:styleId="CommentSubject">
+    <w:name w:val="annotation subject"/>
+    <w:basedOn w:val="CommentText"/>
+    <w:next w:val="CommentText"/>
+    <w:link w:val="CommentSubjectChar"/>
+    <w:uiPriority w:val="99"/>
+    <w:semiHidden/>
+    <w:unhideWhenUsed/>
+    <w:rsid w:val="004012CE"/>
+    <w:rPr>
+      <w:b/>
+      <w:bCs/>
+    </w:rPr>
+  </w:style>
+  <w:style w:type="character" w:customStyle="1" w:styleId="CommentSubjectChar">
+    <w:name w:val="Comment Subject Char"/>
+    <w:basedOn w:val="CommentTextChar"/>
+    <w:link w:val="CommentSubject"/>
+    <w:uiPriority w:val="99"/>
+    <w:semiHidden/>
+    <w:rsid w:val="004012CE"/>
+    <w:rPr>
+      <w:b/>
+      <w:bCs/>
+      <w:sz w:val="20"/>
+      <w:szCs w:val="20"/>
+    </w:rPr>
+  </w:style>
+  <w:style w:type="paragraph" w:styleId="BalloonText">
+    <w:name w:val="Balloon Text"/>
+    <w:basedOn w:val="Normal"/>
+    <w:link w:val="BalloonTextChar"/>
+    <w:uiPriority w:val="99"/>
+    <w:semiHidden/>
+    <w:unhideWhenUsed/>
+    <w:rsid w:val="004012CE"/>
+    <w:pPr>
+      <w:spacing w:after="0" w:line="240" w:lineRule="auto"/>
+    </w:pPr>
+    <w:rPr>
+      <w:rFonts w:ascii="Tahoma" w:hAnsi="Tahoma" w:cs="Tahoma"/>
+      <w:sz w:val="16"/>
+      <w:szCs w:val="16"/>
+    </w:rPr>
+  </w:style>
+  <w:style w:type="character" w:customStyle="1" w:styleId="BalloonTextChar">
+    <w:name w:val="Balloon Text Char"/>
+    <w:basedOn w:val="DefaultParagraphFont"/>
+    <w:link w:val="BalloonText"/>
+    <w:uiPriority w:val="99"/>
+    <w:semiHidden/>
+    <w:rsid w:val="004012CE"/>
+    <w:rPr>
+      <w:rFonts w:ascii="Tahoma" w:hAnsi="Tahoma" w:cs="Tahoma"/>
+      <w:sz w:val="16"/>
+      <w:szCs w:val="16"/>
+    </w:rPr>
+  </w:style>
 </w:styles>
 </file>
 
 <file path=word/stylesWithEffects.xml><?xml version="1.0" encoding="utf-8"?>
-<w:styles xmlns:wpc="http://schemas.microsoft.com/office/word/2010/wordprocessingCanvas" xmlns:mo="http://schemas.microsoft.com/office/mac/office/2008/main" xmlns:mc="http://schemas.openxmlformats.org/markup-compatibility/2006" xmlns:mv="urn:schemas-microsoft-com:mac:vml" xmlns:o="urn:schemas-microsoft-com:office:office" xmlns:r="http://schemas.openxmlformats.org/officeDocument/2006/relationships" xmlns:m="http://schemas.openxmlformats.org/officeDocument/2006/math" xmlns:v="urn:schemas-microsoft-com:vml" xmlns:wp14="http://schemas.microsoft.com/office/word/2010/wordprocessingDrawing" xmlns:wp="http://schemas.openxmlformats.org/drawingml/2006/wordprocessingDrawing" xmlns:w10="urn:schemas-microsoft-com:office:word" xmlns:w="http://schemas.openxmlformats.org/wordprocessingml/2006/main" xmlns:w14="http://schemas.microsoft.com/office/word/2010/wordml" xmlns:wpg="http://schemas.microsoft.com/office/word/2010/wordprocessingGroup" xmlns:wpi="http://schemas.microsoft.com/office/word/2010/wordprocessingInk" xmlns:wne="http://schemas.microsoft.com/office/word/2006/wordml" xmlns:wps="http://schemas.microsoft.com/office/word/2010/wordprocessingShape" mc:Ignorable="w14 wp14">
+<w:styles xmlns:wpc="http://schemas.microsoft.com/office/word/2010/wordprocessingCanvas" xmlns:mc="http://schemas.openxmlformats.org/markup-compatibility/2006" xmlns:o="urn:schemas-microsoft-com:office:office" xmlns:r="http://schemas.openxmlformats.org/officeDocument/2006/relationships" xmlns:m="http://schemas.openxmlformats.org/officeDocument/2006/math" xmlns:v="urn:schemas-microsoft-com:vml" xmlns:wp14="http://schemas.microsoft.com/office/word/2010/wordprocessingDrawing" xmlns:wp="http://schemas.openxmlformats.org/drawingml/2006/wordprocessingDrawing" xmlns:w10="urn:schemas-microsoft-com:office:word" xmlns:w="http://schemas.openxmlformats.org/wordprocessingml/2006/main" xmlns:w14="http://schemas.microsoft.com/office/word/2010/wordml" xmlns:wpg="http://schemas.microsoft.com/office/word/2010/wordprocessingGroup" xmlns:wpi="http://schemas.microsoft.com/office/word/2010/wordprocessingInk" xmlns:wne="http://schemas.microsoft.com/office/word/2006/wordml" xmlns:wps="http://schemas.microsoft.com/office/word/2010/wordprocessingShape" mc:Ignorable="w14 wp14">
   <w:docDefaults>
     <w:rPrDefault>
       <w:rPr>
@@ -3186,7 +3184,7 @@
       </w:pPr>
     </w:pPrDefault>
   </w:docDefaults>
-  <w:latentStyles w:defLockedState="0" w:defUIPriority="99" w:defSemiHidden="1" w:defUnhideWhenUsed="1" w:defQFormat="0" w:count="276">
+  <w:latentStyles w:defLockedState="0" w:defUIPriority="99" w:defSemiHidden="1" w:defUnhideWhenUsed="1" w:defQFormat="0" w:count="267">
     <w:lsdException w:name="Normal" w:semiHidden="0" w:uiPriority="0" w:unhideWhenUsed="0" w:qFormat="1"/>
     <w:lsdException w:name="heading 1" w:semiHidden="0" w:uiPriority="9" w:unhideWhenUsed="0" w:qFormat="1"/>
     <w:lsdException w:name="heading 2" w:uiPriority="9" w:qFormat="1"/>
@@ -3569,6 +3567,104 @@
     <w:rsid w:val="00921551"/>
     <w:rPr>
       <w:vertAlign w:val="superscript"/>
+    </w:rPr>
+  </w:style>
+  <w:style w:type="character" w:styleId="CommentReference">
+    <w:name w:val="annotation reference"/>
+    <w:basedOn w:val="DefaultParagraphFont"/>
+    <w:uiPriority w:val="99"/>
+    <w:semiHidden/>
+    <w:unhideWhenUsed/>
+    <w:rsid w:val="004012CE"/>
+    <w:rPr>
+      <w:sz w:val="16"/>
+      <w:szCs w:val="16"/>
+    </w:rPr>
+  </w:style>
+  <w:style w:type="paragraph" w:styleId="CommentText">
+    <w:name w:val="annotation text"/>
+    <w:basedOn w:val="Normal"/>
+    <w:link w:val="CommentTextChar"/>
+    <w:uiPriority w:val="99"/>
+    <w:semiHidden/>
+    <w:unhideWhenUsed/>
+    <w:rsid w:val="004012CE"/>
+    <w:pPr>
+      <w:spacing w:line="240" w:lineRule="auto"/>
+    </w:pPr>
+    <w:rPr>
+      <w:sz w:val="20"/>
+      <w:szCs w:val="20"/>
+    </w:rPr>
+  </w:style>
+  <w:style w:type="character" w:customStyle="1" w:styleId="CommentTextChar">
+    <w:name w:val="Comment Text Char"/>
+    <w:basedOn w:val="DefaultParagraphFont"/>
+    <w:link w:val="CommentText"/>
+    <w:uiPriority w:val="99"/>
+    <w:semiHidden/>
+    <w:rsid w:val="004012CE"/>
+    <w:rPr>
+      <w:sz w:val="20"/>
+      <w:szCs w:val="20"/>
+    </w:rPr>
+  </w:style>
+  <w:style w:type="paragraph" w:styleId="CommentSubject">
+    <w:name w:val="annotation subject"/>
+    <w:basedOn w:val="CommentText"/>
+    <w:next w:val="CommentText"/>
+    <w:link w:val="CommentSubjectChar"/>
+    <w:uiPriority w:val="99"/>
+    <w:semiHidden/>
+    <w:unhideWhenUsed/>
+    <w:rsid w:val="004012CE"/>
+    <w:rPr>
+      <w:b/>
+      <w:bCs/>
+    </w:rPr>
+  </w:style>
+  <w:style w:type="character" w:customStyle="1" w:styleId="CommentSubjectChar">
+    <w:name w:val="Comment Subject Char"/>
+    <w:basedOn w:val="CommentTextChar"/>
+    <w:link w:val="CommentSubject"/>
+    <w:uiPriority w:val="99"/>
+    <w:semiHidden/>
+    <w:rsid w:val="004012CE"/>
+    <w:rPr>
+      <w:b/>
+      <w:bCs/>
+      <w:sz w:val="20"/>
+      <w:szCs w:val="20"/>
+    </w:rPr>
+  </w:style>
+  <w:style w:type="paragraph" w:styleId="BalloonText">
+    <w:name w:val="Balloon Text"/>
+    <w:basedOn w:val="Normal"/>
+    <w:link w:val="BalloonTextChar"/>
+    <w:uiPriority w:val="99"/>
+    <w:semiHidden/>
+    <w:unhideWhenUsed/>
+    <w:rsid w:val="004012CE"/>
+    <w:pPr>
+      <w:spacing w:after="0" w:line="240" w:lineRule="auto"/>
+    </w:pPr>
+    <w:rPr>
+      <w:rFonts w:ascii="Tahoma" w:hAnsi="Tahoma" w:cs="Tahoma"/>
+      <w:sz w:val="16"/>
+      <w:szCs w:val="16"/>
+    </w:rPr>
+  </w:style>
+  <w:style w:type="character" w:customStyle="1" w:styleId="BalloonTextChar">
+    <w:name w:val="Balloon Text Char"/>
+    <w:basedOn w:val="DefaultParagraphFont"/>
+    <w:link w:val="BalloonText"/>
+    <w:uiPriority w:val="99"/>
+    <w:semiHidden/>
+    <w:rsid w:val="004012CE"/>
+    <w:rPr>
+      <w:rFonts w:ascii="Tahoma" w:hAnsi="Tahoma" w:cs="Tahoma"/>
+      <w:sz w:val="16"/>
+      <w:szCs w:val="16"/>
     </w:rPr>
   </w:style>
 </w:styles>
@@ -3862,7 +3958,7 @@
 </file>
 
 <file path=customXml/itemProps1.xml><?xml version="1.0" encoding="utf-8"?>
-<ds:datastoreItem xmlns:ds="http://schemas.openxmlformats.org/officeDocument/2006/customXml" ds:itemID="{F24FB44F-0A9C-FD4D-8658-CCA283AF3D04}">
+<ds:datastoreItem xmlns:ds="http://schemas.openxmlformats.org/officeDocument/2006/customXml" ds:itemID="{A86828A2-5FCD-461E-8551-A442B661DE06}">
   <ds:schemaRefs>
     <ds:schemaRef ds:uri="http://schemas.openxmlformats.org/officeDocument/2006/bibliography"/>
   </ds:schemaRefs>

</xml_diff>